<commit_message>
Modifiche RAD e refactor
Aggiunte cartelle per ordinare i diagrammi e modificati sequence, statechart e use case nel RAD
</commit_message>
<xml_diff>
--- a/Documenti/ODD.docx
+++ b/Documenti/ODD.docx
@@ -102,6 +102,7 @@
       <w:r>
         <w:t xml:space="preserve"> </w:t>
       </w:r>
+      <w:proofErr w:type="spellStart"/>
       <w:r>
         <w:rPr>
           <w:b/>
@@ -112,6 +113,7 @@
       <w:r>
         <w:t>ocument</w:t>
       </w:r>
+      <w:proofErr w:type="spellEnd"/>
       <w:r>
         <w:br/>
       </w:r>
@@ -847,7 +849,14 @@
                 <w:rStyle w:val="Collegamentoipertestuale"/>
                 <w:noProof/>
               </w:rPr>
-              <w:t>Object Design Trade Off</w:t>
+              <w:t>O</w:t>
+            </w:r>
+            <w:r>
+              <w:rPr>
+                <w:rStyle w:val="Collegamentoipertestuale"/>
+                <w:noProof/>
+              </w:rPr>
+              <w:t>bject Design Trade Off</w:t>
             </w:r>
             <w:r>
               <w:rPr>
@@ -2798,6 +2807,12 @@
           </w:hyperlink>
         </w:p>
         <w:p>
+          <w:pPr>
+            <w:rPr>
+              <w:b/>
+              <w:bCs/>
+            </w:rPr>
+          </w:pPr>
           <w:r>
             <w:rPr>
               <w:b/>
@@ -2810,10 +2825,27 @@
     </w:sdt>
     <w:p>
       <w:pPr>
+        <w:spacing w:line="259" w:lineRule="auto"/>
+        <w:rPr>
+          <w:b/>
+          <w:bCs/>
+        </w:rPr>
+      </w:pPr>
+      <w:r>
+        <w:rPr>
+          <w:b/>
+          <w:bCs/>
+        </w:rPr>
+        <w:br w:type="page"/>
+      </w:r>
+    </w:p>
+    <w:p>
+      <w:pPr>
         <w:pStyle w:val="Titolo1"/>
       </w:pPr>
       <w:bookmarkStart w:id="1" w:name="_Toc59286893"/>
       <w:r>
+        <w:lastRenderedPageBreak/>
         <w:t>Introduzione</w:t>
       </w:r>
       <w:bookmarkEnd w:id="1"/>
@@ -2832,8 +2864,217 @@
       <w:pPr>
         <w:pStyle w:val="Titolo3"/>
       </w:pPr>
-      <w:r>
-        <w:t xml:space="preserve">Primo </w:t>
+      <w:proofErr w:type="spellStart"/>
+      <w:r>
+        <w:t>Usabilità</w:t>
+      </w:r>
+      <w:proofErr w:type="spellEnd"/>
+      <w:r>
+        <w:t xml:space="preserve"> vs </w:t>
+      </w:r>
+      <w:proofErr w:type="spellStart"/>
+      <w:r>
+        <w:t>Funzionalità</w:t>
+      </w:r>
+      <w:proofErr w:type="spellEnd"/>
+    </w:p>
+    <w:p>
+      <w:pPr>
+        <w:ind w:left="1416"/>
+      </w:pPr>
+      <w:r>
+        <w:t xml:space="preserve">Il Sistema dovrà </w:t>
+      </w:r>
+      <w:r>
+        <w:t xml:space="preserve">prediligere l’usabilità a discapito delle funzionalità previste nella fase di Analisi in quanto risulta più prioritario fornire un sistema </w:t>
+      </w:r>
+      <w:r>
+        <w:rPr>
+          <w:color w:val="70AD47" w:themeColor="accent6"/>
+        </w:rPr>
+        <w:t xml:space="preserve">user </w:t>
+      </w:r>
+      <w:proofErr w:type="spellStart"/>
+      <w:r>
+        <w:rPr>
+          <w:color w:val="70AD47" w:themeColor="accent6"/>
+        </w:rPr>
+        <w:t>friendly</w:t>
+      </w:r>
+      <w:proofErr w:type="spellEnd"/>
+      <w:r>
+        <w:t xml:space="preserve"> a discapito di operazioni superficiali.</w:t>
+      </w:r>
+    </w:p>
+    <w:p>
+      <w:pPr>
+        <w:pStyle w:val="Titolo3"/>
+      </w:pPr>
+      <w:proofErr w:type="spellStart"/>
+      <w:r>
+        <w:t>Costo</w:t>
+      </w:r>
+      <w:proofErr w:type="spellEnd"/>
+      <w:r>
+        <w:t xml:space="preserve"> vs </w:t>
+      </w:r>
+      <w:proofErr w:type="spellStart"/>
+      <w:r>
+        <w:t>Robustezza</w:t>
+      </w:r>
+      <w:proofErr w:type="spellEnd"/>
+    </w:p>
+    <w:p>
+      <w:pPr>
+        <w:ind w:left="1416"/>
+      </w:pPr>
+      <w:r>
+        <w:t>Il Sistema sarà sviluppato i</w:t>
+      </w:r>
+      <w:r>
+        <w:t>n modo robusto a discapito dei costi in quanto essendo prettamente di uso medico può essere considerato “</w:t>
+      </w:r>
+      <w:r>
+        <w:rPr>
+          <w:color w:val="70AD47" w:themeColor="accent6"/>
+        </w:rPr>
+        <w:t>Mission Critical</w:t>
+      </w:r>
+      <w:r>
+        <w:t>”. Per questo motivo si preferisce sostenere costi maggiori al fine di ottenere un sistema robusto.</w:t>
+      </w:r>
+    </w:p>
+    <w:p>
+      <w:pPr>
+        <w:pStyle w:val="Titolo3"/>
+      </w:pPr>
+      <w:proofErr w:type="spellStart"/>
+      <w:r>
+        <w:t>Efficienza</w:t>
+      </w:r>
+      <w:proofErr w:type="spellEnd"/>
+      <w:r>
+        <w:t xml:space="preserve"> vs </w:t>
+      </w:r>
+      <w:proofErr w:type="spellStart"/>
+      <w:r>
+        <w:t>Portabilità</w:t>
+      </w:r>
+      <w:proofErr w:type="spellEnd"/>
+    </w:p>
+    <w:p>
+      <w:pPr>
+        <w:ind w:left="1416"/>
+      </w:pPr>
+      <w:r>
+        <w:t>Il Sistema dovrà favorire u</w:t>
+      </w:r>
+      <w:r>
+        <w:t>na maggiore efficienza a discapito della portabilità. Questa scelta nasce dall’esigenza di avere un sistema snello e in grado di eseguire operazioni nel miglior modo e nel minor tempo possibile al fine di suscitare fiducia negli utenti finali del sistema.</w:t>
+      </w:r>
+    </w:p>
+    <w:p>
+      <w:pPr>
+        <w:pStyle w:val="Titolo3"/>
+      </w:pPr>
+      <w:proofErr w:type="spellStart"/>
+      <w:r>
+        <w:t>Sviluppo</w:t>
+      </w:r>
+      <w:proofErr w:type="spellEnd"/>
+      <w:r>
+        <w:t xml:space="preserve"> Rapido vs </w:t>
+      </w:r>
+      <w:proofErr w:type="spellStart"/>
+      <w:r>
+        <w:t>Funzionalità</w:t>
+      </w:r>
+      <w:proofErr w:type="spellEnd"/>
+    </w:p>
+    <w:p>
+      <w:pPr>
+        <w:ind w:left="1416"/>
+      </w:pPr>
+      <w:r>
+        <w:t>Il Sistema</w:t>
+      </w:r>
+      <w:r>
+        <w:t xml:space="preserve"> sarà sviluppato c</w:t>
+      </w:r>
+      <w:r>
+        <w:t>on un minor di funzionalità per favorire uno sviluppo rapido, in quanto sono presenti delle deadline e non è presente abbastanza tempo per implementare anche tutte le funzionalità</w:t>
+      </w:r>
+      <w:r>
+        <w:t xml:space="preserve"> ritenute meno importanti.</w:t>
+      </w:r>
+    </w:p>
+    <w:p>
+      <w:pPr>
+        <w:pStyle w:val="Titolo3"/>
+      </w:pPr>
+      <w:proofErr w:type="spellStart"/>
+      <w:r>
+        <w:t>Costo</w:t>
+      </w:r>
+      <w:proofErr w:type="spellEnd"/>
+      <w:r>
+        <w:t xml:space="preserve"> vs </w:t>
+      </w:r>
+      <w:proofErr w:type="spellStart"/>
+      <w:r>
+        <w:t>Riusabilità</w:t>
+      </w:r>
+      <w:proofErr w:type="spellEnd"/>
+    </w:p>
+    <w:p>
+      <w:pPr>
+        <w:ind w:left="1416"/>
+      </w:pPr>
+      <w:r>
+        <w:t>Il Sistema proposto</w:t>
+      </w:r>
+      <w:r>
+        <w:t xml:space="preserve">, essendo realizzato </w:t>
+      </w:r>
+      <w:r>
+        <w:rPr>
+          <w:color w:val="70AD47" w:themeColor="accent6"/>
+        </w:rPr>
+        <w:t>ex novo</w:t>
+      </w:r>
+      <w:r>
+        <w:t xml:space="preserve">, </w:t>
+      </w:r>
+      <w:r>
+        <w:t>non avrebbe senso parlare di riutilizzo di componenti già esistenti. Per tanto non si può ignorare la necessità di sostenere costi maggiori per lo sviluppo</w:t>
+      </w:r>
+    </w:p>
+    <w:p>
+      <w:pPr>
+        <w:pStyle w:val="Titolo3"/>
+        <w:rPr>
+          <w:lang w:val="it-IT"/>
+        </w:rPr>
+      </w:pPr>
+      <w:r>
+        <w:rPr>
+          <w:lang w:val="it-IT"/>
+        </w:rPr>
+        <w:t>Tempo di Risposta vs A</w:t>
+      </w:r>
+      <w:r>
+        <w:rPr>
+          <w:lang w:val="it-IT"/>
+        </w:rPr>
+        <w:t>ffidabilità</w:t>
+      </w:r>
+    </w:p>
+    <w:p>
+      <w:pPr>
+        <w:ind w:left="1416"/>
+      </w:pPr>
+      <w:r>
+        <w:t>Il Sistema dovrà garantire una maggiore affidabilità a discapito del tempo di risposta su operazioni critiche in quanto deve essere ridotta al minimo la possibilità di introdurre errori o incongruenze nei dati dovute alla gestione della concorrenza, ecc.</w:t>
       </w:r>
     </w:p>
     <w:p>
@@ -2854,10 +3095,248 @@
     </w:p>
     <w:p>
       <w:pPr>
+        <w:ind w:left="792"/>
+      </w:pPr>
+      <w:r>
+        <w:t xml:space="preserve">Il Sistema utilizzerà I </w:t>
+      </w:r>
+      <w:proofErr w:type="spellStart"/>
+      <w:r>
+        <w:t>segunti</w:t>
+      </w:r>
+      <w:proofErr w:type="spellEnd"/>
+      <w:r>
+        <w:t xml:space="preserve"> componenti off the </w:t>
+      </w:r>
+      <w:proofErr w:type="spellStart"/>
+      <w:r>
+        <w:t>shelf</w:t>
+      </w:r>
+      <w:proofErr w:type="spellEnd"/>
+      <w:r>
+        <w:t>:</w:t>
+      </w:r>
+    </w:p>
+    <w:p>
+      <w:pPr>
+        <w:pStyle w:val="Paragrafoelenco"/>
+        <w:numPr>
+          <w:ilvl w:val="0"/>
+          <w:numId w:val="24"/>
+        </w:numPr>
+      </w:pPr>
+      <w:r>
+        <w:t>Bootstrap, un framework per aiutare lo</w:t>
+      </w:r>
+      <w:r>
+        <w:t xml:space="preserve"> sviluppo delle interfacce grafiche che utilizza HTML, CSS e JS;</w:t>
+      </w:r>
+    </w:p>
+    <w:p>
+      <w:pPr>
+        <w:pStyle w:val="Paragrafoelenco"/>
+        <w:numPr>
+          <w:ilvl w:val="0"/>
+          <w:numId w:val="24"/>
+        </w:numPr>
+        <w:rPr>
+          <w:color w:val="FF0000"/>
+        </w:rPr>
+      </w:pPr>
+      <w:r>
+        <w:rPr>
+          <w:color w:val="FF0000"/>
+        </w:rPr>
+        <w:t>Vue.js, un framework per JS per semplificare la validazione dell’input e in generale del front</w:t>
+      </w:r>
+      <w:r>
+        <w:rPr>
+          <w:color w:val="FF0000"/>
+        </w:rPr>
+        <w:t xml:space="preserve"> </w:t>
+      </w:r>
+      <w:r>
+        <w:rPr>
+          <w:color w:val="FF0000"/>
+        </w:rPr>
+        <w:t>end</w:t>
+      </w:r>
+      <w:r>
+        <w:rPr>
+          <w:color w:val="FF0000"/>
+        </w:rPr>
+        <w:t>;</w:t>
+      </w:r>
+    </w:p>
+    <w:p>
+      <w:pPr>
+        <w:pStyle w:val="Paragrafoelenco"/>
+        <w:numPr>
+          <w:ilvl w:val="0"/>
+          <w:numId w:val="24"/>
+        </w:numPr>
+      </w:pPr>
+      <w:r>
+        <w:t xml:space="preserve">Spring, un framework </w:t>
+      </w:r>
+      <w:r>
+        <w:t>scritto in</w:t>
+      </w:r>
+      <w:r>
+        <w:t xml:space="preserve"> Java</w:t>
+      </w:r>
+      <w:r>
+        <w:t xml:space="preserve"> </w:t>
+      </w:r>
+      <w:r>
+        <w:t>che</w:t>
+      </w:r>
+      <w:r>
+        <w:t xml:space="preserve"> semplifica la gestione lato back end e in generale aiuta nello sviluppo di applicazioni basate su MVC;</w:t>
+      </w:r>
+    </w:p>
+    <w:p>
+      <w:pPr>
+        <w:pStyle w:val="Paragrafoelenco"/>
+        <w:numPr>
+          <w:ilvl w:val="0"/>
+          <w:numId w:val="24"/>
+        </w:numPr>
         <w:rPr>
           <w:lang w:val="en-US"/>
         </w:rPr>
       </w:pPr>
+      <w:r>
+        <w:rPr>
+          <w:lang w:val="en-US"/>
+        </w:rPr>
+        <w:t xml:space="preserve">JUnit, un framework </w:t>
+      </w:r>
+      <w:r>
+        <w:rPr>
+          <w:lang w:val="en-US"/>
+        </w:rPr>
+        <w:t xml:space="preserve">per </w:t>
+      </w:r>
+      <w:r>
+        <w:t>agevolare</w:t>
+      </w:r>
+      <w:r>
+        <w:rPr>
+          <w:lang w:val="en-US"/>
+        </w:rPr>
+        <w:t xml:space="preserve"> lo</w:t>
+      </w:r>
+      <w:r>
+        <w:rPr>
+          <w:lang w:val="en-US"/>
+        </w:rPr>
+        <w:t xml:space="preserve"> unit </w:t>
+      </w:r>
+      <w:r>
+        <w:rPr>
+          <w:lang w:val="en-US"/>
+        </w:rPr>
+        <w:t xml:space="preserve">testing per </w:t>
+      </w:r>
+      <w:proofErr w:type="gramStart"/>
+      <w:r>
+        <w:rPr>
+          <w:lang w:val="en-US"/>
+        </w:rPr>
+        <w:t>Java;</w:t>
+      </w:r>
+      <w:proofErr w:type="gramEnd"/>
+    </w:p>
+    <w:p>
+      <w:pPr>
+        <w:pStyle w:val="Paragrafoelenco"/>
+        <w:numPr>
+          <w:ilvl w:val="0"/>
+          <w:numId w:val="24"/>
+        </w:numPr>
+        <w:rPr>
+          <w:lang w:val="en-US"/>
+        </w:rPr>
+      </w:pPr>
+      <w:proofErr w:type="spellStart"/>
+      <w:r>
+        <w:rPr>
+          <w:lang w:val="en-US"/>
+        </w:rPr>
+        <w:t>Katalon</w:t>
+      </w:r>
+      <w:proofErr w:type="spellEnd"/>
+      <w:r>
+        <w:rPr>
+          <w:lang w:val="en-US"/>
+        </w:rPr>
+        <w:t xml:space="preserve">, un plugin per browser per </w:t>
+      </w:r>
+      <w:r>
+        <w:t>agevolare</w:t>
+      </w:r>
+      <w:r>
+        <w:rPr>
+          <w:lang w:val="en-US"/>
+        </w:rPr>
+        <w:t xml:space="preserve"> </w:t>
+      </w:r>
+      <w:r>
+        <w:rPr>
+          <w:lang w:val="en-US"/>
+        </w:rPr>
+        <w:t xml:space="preserve">system </w:t>
+      </w:r>
+      <w:proofErr w:type="gramStart"/>
+      <w:r>
+        <w:rPr>
+          <w:lang w:val="en-US"/>
+        </w:rPr>
+        <w:t>t</w:t>
+      </w:r>
+      <w:r>
+        <w:rPr>
+          <w:lang w:val="en-US"/>
+        </w:rPr>
+        <w:t>est</w:t>
+      </w:r>
+      <w:r>
+        <w:rPr>
+          <w:lang w:val="en-US"/>
+        </w:rPr>
+        <w:t>ing;</w:t>
+      </w:r>
+      <w:proofErr w:type="gramEnd"/>
+    </w:p>
+    <w:p>
+      <w:pPr>
+        <w:pStyle w:val="Paragrafoelenco"/>
+        <w:numPr>
+          <w:ilvl w:val="0"/>
+          <w:numId w:val="24"/>
+        </w:numPr>
+      </w:pPr>
+      <w:r>
+        <w:t>Apache Tomcat, un web server con a</w:t>
+      </w:r>
+      <w:r>
+        <w:t xml:space="preserve">nnesso </w:t>
+      </w:r>
+      <w:proofErr w:type="spellStart"/>
+      <w:r>
+        <w:t>application</w:t>
+      </w:r>
+      <w:proofErr w:type="spellEnd"/>
+      <w:r>
+        <w:t xml:space="preserve"> container per applicazioni</w:t>
+      </w:r>
+      <w:r>
+        <w:t xml:space="preserve"> scritte in Java</w:t>
+      </w:r>
+      <w:r>
+        <w:t>.</w:t>
+      </w:r>
     </w:p>
     <w:p>
       <w:pPr>
@@ -2881,8 +3360,21 @@
         <w:pStyle w:val="Titolo3"/>
       </w:pPr>
       <w:bookmarkStart w:id="5" w:name="_Toc59286897"/>
-      <w:r>
-        <w:t>Classi e Interfacce Java</w:t>
+      <w:proofErr w:type="spellStart"/>
+      <w:r>
+        <w:t>Classi</w:t>
+      </w:r>
+      <w:proofErr w:type="spellEnd"/>
+      <w:r>
+        <w:t xml:space="preserve"> e </w:t>
+      </w:r>
+      <w:proofErr w:type="spellStart"/>
+      <w:r>
+        <w:t>Interfacce</w:t>
+      </w:r>
+      <w:proofErr w:type="spellEnd"/>
+      <w:r>
+        <w:t xml:space="preserve"> Java</w:t>
       </w:r>
       <w:bookmarkEnd w:id="5"/>
     </w:p>
@@ -2891,8 +3383,21 @@
         <w:pStyle w:val="Titolo3"/>
       </w:pPr>
       <w:bookmarkStart w:id="6" w:name="_Toc59286898"/>
-      <w:r>
-        <w:t>Pagine Lato Server</w:t>
+      <w:proofErr w:type="spellStart"/>
+      <w:r>
+        <w:t>Pagine</w:t>
+      </w:r>
+      <w:proofErr w:type="spellEnd"/>
+      <w:r>
+        <w:t xml:space="preserve"> </w:t>
+      </w:r>
+      <w:proofErr w:type="spellStart"/>
+      <w:r>
+        <w:t>Lato</w:t>
+      </w:r>
+      <w:proofErr w:type="spellEnd"/>
+      <w:r>
+        <w:t xml:space="preserve"> Server</w:t>
       </w:r>
       <w:bookmarkEnd w:id="6"/>
     </w:p>
@@ -2901,8 +3406,13 @@
         <w:pStyle w:val="Titolo3"/>
       </w:pPr>
       <w:bookmarkStart w:id="7" w:name="_Toc59286899"/>
-      <w:r>
-        <w:t>Pagine HTML</w:t>
+      <w:proofErr w:type="spellStart"/>
+      <w:r>
+        <w:t>Pagine</w:t>
+      </w:r>
+      <w:proofErr w:type="spellEnd"/>
+      <w:r>
+        <w:t xml:space="preserve"> HTML</w:t>
       </w:r>
       <w:bookmarkEnd w:id="7"/>
     </w:p>
@@ -2921,8 +3431,13 @@
         <w:pStyle w:val="Titolo3"/>
       </w:pPr>
       <w:bookmarkStart w:id="9" w:name="_Toc59286901"/>
-      <w:r>
-        <w:t>Fogli di Stile CSS</w:t>
+      <w:proofErr w:type="spellStart"/>
+      <w:r>
+        <w:t>Fogli</w:t>
+      </w:r>
+      <w:proofErr w:type="spellEnd"/>
+      <w:r>
+        <w:t xml:space="preserve"> di Stile CSS</w:t>
       </w:r>
       <w:bookmarkEnd w:id="9"/>
     </w:p>
@@ -2968,7 +3483,15 @@
       </w:pPr>
       <w:bookmarkStart w:id="13" w:name="_Toc59286905"/>
       <w:r>
-        <w:t>Da decidere 1</w:t>
+        <w:t xml:space="preserve">Da </w:t>
+      </w:r>
+      <w:proofErr w:type="spellStart"/>
+      <w:r>
+        <w:t>decidere</w:t>
+      </w:r>
+      <w:proofErr w:type="spellEnd"/>
+      <w:r>
+        <w:t xml:space="preserve"> 1</w:t>
       </w:r>
       <w:bookmarkEnd w:id="13"/>
     </w:p>
@@ -3037,10 +3560,12 @@
         <w:pStyle w:val="Titolo2"/>
       </w:pPr>
       <w:bookmarkStart w:id="20" w:name="_Toc59286912"/>
+      <w:proofErr w:type="spellStart"/>
       <w:r>
         <w:t>View</w:t>
       </w:r>
       <w:bookmarkEnd w:id="20"/>
+      <w:proofErr w:type="spellEnd"/>
     </w:p>
     <w:p>
       <w:pPr>
@@ -3058,9 +3583,14 @@
       </w:pPr>
       <w:bookmarkStart w:id="22" w:name="_Toc59286914"/>
       <w:r>
-        <w:t>Class Interfaces</w:t>
+        <w:t xml:space="preserve">Class </w:t>
+      </w:r>
+      <w:proofErr w:type="spellStart"/>
+      <w:r>
+        <w:t>Interfaces</w:t>
       </w:r>
       <w:bookmarkEnd w:id="22"/>
+      <w:proofErr w:type="spellEnd"/>
     </w:p>
     <w:p>
       <w:pPr>
@@ -3068,9 +3598,14 @@
       </w:pPr>
       <w:bookmarkStart w:id="23" w:name="_Toc59286915"/>
       <w:r>
-        <w:t>Class Diagram</w:t>
+        <w:t xml:space="preserve">Class </w:t>
+      </w:r>
+      <w:proofErr w:type="spellStart"/>
+      <w:r>
+        <w:t>Diagram</w:t>
       </w:r>
       <w:bookmarkEnd w:id="23"/>
+      <w:proofErr w:type="spellEnd"/>
     </w:p>
     <w:p>
       <w:pPr>
@@ -3143,8 +3678,13 @@
       <w:t>Object Design</w:t>
     </w:r>
     <w:r>
-      <w:t xml:space="preserve"> Document</w:t>
+      <w:t xml:space="preserve"> </w:t>
     </w:r>
+    <w:proofErr w:type="spellStart"/>
+    <w:r>
+      <w:t>Document</w:t>
+    </w:r>
+    <w:proofErr w:type="spellEnd"/>
     <w:r>
       <w:tab/>
     </w:r>
@@ -3334,8 +3874,21 @@
         <w:sz w:val="24"/>
         <w:szCs w:val="24"/>
       </w:rPr>
-      <w:t>- Prof.ssa F.Ferrucci</w:t>
+      <w:t xml:space="preserve">- Prof.ssa </w:t>
     </w:r>
+    <w:proofErr w:type="spellStart"/>
+    <w:proofErr w:type="gramStart"/>
+    <w:r>
+      <w:rPr>
+        <w:rFonts w:ascii="Century Gothic" w:hAnsi="Century Gothic"/>
+        <w:color w:val="000000" w:themeColor="text1"/>
+        <w:sz w:val="24"/>
+        <w:szCs w:val="24"/>
+      </w:rPr>
+      <w:t>F.Ferrucci</w:t>
+    </w:r>
+    <w:proofErr w:type="spellEnd"/>
+    <w:proofErr w:type="gramEnd"/>
   </w:p>
   <w:p>
     <w:pPr>
@@ -5814,6 +6367,119 @@
     </w:lvl>
   </w:abstractNum>
   <w:abstractNum w:abstractNumId="22" w15:restartNumberingAfterBreak="0">
+    <w:nsid w:val="7B1E6F03"/>
+    <w:multiLevelType w:val="hybridMultilevel"/>
+    <w:tmpl w:val="50B22760"/>
+    <w:lvl w:ilvl="0" w:tplc="04100001">
+      <w:start w:val="1"/>
+      <w:numFmt w:val="bullet"/>
+      <w:lvlText w:val=""/>
+      <w:lvlJc w:val="left"/>
+      <w:pPr>
+        <w:ind w:left="1512" w:hanging="360"/>
+      </w:pPr>
+      <w:rPr>
+        <w:rFonts w:ascii="Symbol" w:hAnsi="Symbol" w:hint="default"/>
+      </w:rPr>
+    </w:lvl>
+    <w:lvl w:ilvl="1" w:tplc="04100003" w:tentative="1">
+      <w:start w:val="1"/>
+      <w:numFmt w:val="bullet"/>
+      <w:lvlText w:val="o"/>
+      <w:lvlJc w:val="left"/>
+      <w:pPr>
+        <w:ind w:left="2232" w:hanging="360"/>
+      </w:pPr>
+      <w:rPr>
+        <w:rFonts w:ascii="Courier New" w:hAnsi="Courier New" w:cs="Courier New" w:hint="default"/>
+      </w:rPr>
+    </w:lvl>
+    <w:lvl w:ilvl="2" w:tplc="04100005" w:tentative="1">
+      <w:start w:val="1"/>
+      <w:numFmt w:val="bullet"/>
+      <w:lvlText w:val=""/>
+      <w:lvlJc w:val="left"/>
+      <w:pPr>
+        <w:ind w:left="2952" w:hanging="360"/>
+      </w:pPr>
+      <w:rPr>
+        <w:rFonts w:ascii="Wingdings" w:hAnsi="Wingdings" w:hint="default"/>
+      </w:rPr>
+    </w:lvl>
+    <w:lvl w:ilvl="3" w:tplc="04100001" w:tentative="1">
+      <w:start w:val="1"/>
+      <w:numFmt w:val="bullet"/>
+      <w:lvlText w:val=""/>
+      <w:lvlJc w:val="left"/>
+      <w:pPr>
+        <w:ind w:left="3672" w:hanging="360"/>
+      </w:pPr>
+      <w:rPr>
+        <w:rFonts w:ascii="Symbol" w:hAnsi="Symbol" w:hint="default"/>
+      </w:rPr>
+    </w:lvl>
+    <w:lvl w:ilvl="4" w:tplc="04100003" w:tentative="1">
+      <w:start w:val="1"/>
+      <w:numFmt w:val="bullet"/>
+      <w:lvlText w:val="o"/>
+      <w:lvlJc w:val="left"/>
+      <w:pPr>
+        <w:ind w:left="4392" w:hanging="360"/>
+      </w:pPr>
+      <w:rPr>
+        <w:rFonts w:ascii="Courier New" w:hAnsi="Courier New" w:cs="Courier New" w:hint="default"/>
+      </w:rPr>
+    </w:lvl>
+    <w:lvl w:ilvl="5" w:tplc="04100005" w:tentative="1">
+      <w:start w:val="1"/>
+      <w:numFmt w:val="bullet"/>
+      <w:lvlText w:val=""/>
+      <w:lvlJc w:val="left"/>
+      <w:pPr>
+        <w:ind w:left="5112" w:hanging="360"/>
+      </w:pPr>
+      <w:rPr>
+        <w:rFonts w:ascii="Wingdings" w:hAnsi="Wingdings" w:hint="default"/>
+      </w:rPr>
+    </w:lvl>
+    <w:lvl w:ilvl="6" w:tplc="04100001" w:tentative="1">
+      <w:start w:val="1"/>
+      <w:numFmt w:val="bullet"/>
+      <w:lvlText w:val=""/>
+      <w:lvlJc w:val="left"/>
+      <w:pPr>
+        <w:ind w:left="5832" w:hanging="360"/>
+      </w:pPr>
+      <w:rPr>
+        <w:rFonts w:ascii="Symbol" w:hAnsi="Symbol" w:hint="default"/>
+      </w:rPr>
+    </w:lvl>
+    <w:lvl w:ilvl="7" w:tplc="04100003" w:tentative="1">
+      <w:start w:val="1"/>
+      <w:numFmt w:val="bullet"/>
+      <w:lvlText w:val="o"/>
+      <w:lvlJc w:val="left"/>
+      <w:pPr>
+        <w:ind w:left="6552" w:hanging="360"/>
+      </w:pPr>
+      <w:rPr>
+        <w:rFonts w:ascii="Courier New" w:hAnsi="Courier New" w:cs="Courier New" w:hint="default"/>
+      </w:rPr>
+    </w:lvl>
+    <w:lvl w:ilvl="8" w:tplc="04100005" w:tentative="1">
+      <w:start w:val="1"/>
+      <w:numFmt w:val="bullet"/>
+      <w:lvlText w:val=""/>
+      <w:lvlJc w:val="left"/>
+      <w:pPr>
+        <w:ind w:left="7272" w:hanging="360"/>
+      </w:pPr>
+      <w:rPr>
+        <w:rFonts w:ascii="Wingdings" w:hAnsi="Wingdings" w:hint="default"/>
+      </w:rPr>
+    </w:lvl>
+  </w:abstractNum>
+  <w:abstractNum w:abstractNumId="23" w15:restartNumberingAfterBreak="0">
     <w:nsid w:val="7B2C24DE"/>
     <w:multiLevelType w:val="hybridMultilevel"/>
     <w:tmpl w:val="132CCDFA"/>
@@ -5951,7 +6617,7 @@
     <w:abstractNumId w:val="13"/>
   </w:num>
   <w:num w:numId="18">
-    <w:abstractNumId w:val="22"/>
+    <w:abstractNumId w:val="23"/>
   </w:num>
   <w:num w:numId="19">
     <w:abstractNumId w:val="18"/>
@@ -5967,6 +6633,9 @@
   </w:num>
   <w:num w:numId="23">
     <w:abstractNumId w:val="14"/>
+  </w:num>
+  <w:num w:numId="24">
+    <w:abstractNumId w:val="22"/>
   </w:num>
   <w:numIdMacAtCleanup w:val="14"/>
 </w:numbering>

</xml_diff>

<commit_message>
Minor fix ed esportazione documenti
Documenti revisionati e esportati in PDF
</commit_message>
<xml_diff>
--- a/Documenti/ODD.docx
+++ b/Documenti/ODD.docx
@@ -935,7 +935,7 @@
           <w:r>
             <w:fldChar w:fldCharType="separate"/>
           </w:r>
-          <w:hyperlink w:anchor="_Toc61977489" w:history="1">
+          <w:hyperlink w:anchor="_Toc62146251" w:history="1">
             <w:r>
               <w:rPr>
                 <w:rStyle w:val="Collegamentoipertestuale"/>
@@ -977,7 +977,7 @@
                 <w:noProof/>
                 <w:webHidden/>
               </w:rPr>
-              <w:instrText xml:space="preserve"> PAGEREF _Toc61977489 \h </w:instrText>
+              <w:instrText xml:space="preserve"> PAGEREF _Toc62146251 \h </w:instrText>
             </w:r>
             <w:r>
               <w:rPr>
@@ -1021,7 +1021,7 @@
               <w:lang w:eastAsia="it-IT"/>
             </w:rPr>
           </w:pPr>
-          <w:hyperlink w:anchor="_Toc61977490" w:history="1">
+          <w:hyperlink w:anchor="_Toc62146252" w:history="1">
             <w:r>
               <w:rPr>
                 <w:rStyle w:val="Collegamentoipertestuale"/>
@@ -1063,7 +1063,7 @@
                 <w:noProof/>
                 <w:webHidden/>
               </w:rPr>
-              <w:instrText xml:space="preserve"> PAGEREF _Toc61977490 \h </w:instrText>
+              <w:instrText xml:space="preserve"> PAGEREF _Toc62146252 \h </w:instrText>
             </w:r>
             <w:r>
               <w:rPr>
@@ -1107,7 +1107,7 @@
               <w:lang w:eastAsia="it-IT"/>
             </w:rPr>
           </w:pPr>
-          <w:hyperlink w:anchor="_Toc61977491" w:history="1">
+          <w:hyperlink w:anchor="_Toc62146253" w:history="1">
             <w:r>
               <w:rPr>
                 <w:rStyle w:val="Collegamentoipertestuale"/>
@@ -1149,7 +1149,7 @@
                 <w:noProof/>
                 <w:webHidden/>
               </w:rPr>
-              <w:instrText xml:space="preserve"> PAGEREF _Toc61977491 \h </w:instrText>
+              <w:instrText xml:space="preserve"> PAGEREF _Toc62146253 \h </w:instrText>
             </w:r>
             <w:r>
               <w:rPr>
@@ -1193,7 +1193,7 @@
               <w:lang w:eastAsia="it-IT"/>
             </w:rPr>
           </w:pPr>
-          <w:hyperlink w:anchor="_Toc61977492" w:history="1">
+          <w:hyperlink w:anchor="_Toc62146254" w:history="1">
             <w:r>
               <w:rPr>
                 <w:rStyle w:val="Collegamentoipertestuale"/>
@@ -1235,7 +1235,7 @@
                 <w:noProof/>
                 <w:webHidden/>
               </w:rPr>
-              <w:instrText xml:space="preserve"> PAGEREF _Toc61977492 \h </w:instrText>
+              <w:instrText xml:space="preserve"> PAGEREF _Toc62146254 \h </w:instrText>
             </w:r>
             <w:r>
               <w:rPr>
@@ -1279,7 +1279,7 @@
               <w:lang w:eastAsia="it-IT"/>
             </w:rPr>
           </w:pPr>
-          <w:hyperlink w:anchor="_Toc61977493" w:history="1">
+          <w:hyperlink w:anchor="_Toc62146255" w:history="1">
             <w:r>
               <w:rPr>
                 <w:rStyle w:val="Collegamentoipertestuale"/>
@@ -1321,7 +1321,7 @@
                 <w:noProof/>
                 <w:webHidden/>
               </w:rPr>
-              <w:instrText xml:space="preserve"> PAGEREF _Toc61977493 \h </w:instrText>
+              <w:instrText xml:space="preserve"> PAGEREF _Toc62146255 \h </w:instrText>
             </w:r>
             <w:r>
               <w:rPr>
@@ -1365,7 +1365,7 @@
               <w:lang w:eastAsia="it-IT"/>
             </w:rPr>
           </w:pPr>
-          <w:hyperlink w:anchor="_Toc61977494" w:history="1">
+          <w:hyperlink w:anchor="_Toc62146256" w:history="1">
             <w:r>
               <w:rPr>
                 <w:rStyle w:val="Collegamentoipertestuale"/>
@@ -1407,7 +1407,7 @@
                 <w:noProof/>
                 <w:webHidden/>
               </w:rPr>
-              <w:instrText xml:space="preserve"> PAGEREF _Toc61977494 \h </w:instrText>
+              <w:instrText xml:space="preserve"> PAGEREF _Toc62146256 \h </w:instrText>
             </w:r>
             <w:r>
               <w:rPr>
@@ -1451,7 +1451,7 @@
               <w:lang w:eastAsia="it-IT"/>
             </w:rPr>
           </w:pPr>
-          <w:hyperlink w:anchor="_Toc61977495" w:history="1">
+          <w:hyperlink w:anchor="_Toc62146257" w:history="1">
             <w:r>
               <w:rPr>
                 <w:rStyle w:val="Collegamentoipertestuale"/>
@@ -1493,7 +1493,7 @@
                 <w:noProof/>
                 <w:webHidden/>
               </w:rPr>
-              <w:instrText xml:space="preserve"> PAGEREF _Toc61977495 \h </w:instrText>
+              <w:instrText xml:space="preserve"> PAGEREF _Toc62146257 \h </w:instrText>
             </w:r>
             <w:r>
               <w:rPr>
@@ -1537,7 +1537,7 @@
               <w:lang w:eastAsia="it-IT"/>
             </w:rPr>
           </w:pPr>
-          <w:hyperlink w:anchor="_Toc61977496" w:history="1">
+          <w:hyperlink w:anchor="_Toc62146258" w:history="1">
             <w:r>
               <w:rPr>
                 <w:rStyle w:val="Collegamentoipertestuale"/>
@@ -1579,7 +1579,7 @@
                 <w:noProof/>
                 <w:webHidden/>
               </w:rPr>
-              <w:instrText xml:space="preserve"> PAGEREF _Toc61977496 \h </w:instrText>
+              <w:instrText xml:space="preserve"> PAGEREF _Toc62146258 \h </w:instrText>
             </w:r>
             <w:r>
               <w:rPr>
@@ -1623,7 +1623,7 @@
               <w:lang w:eastAsia="it-IT"/>
             </w:rPr>
           </w:pPr>
-          <w:hyperlink w:anchor="_Toc61977497" w:history="1">
+          <w:hyperlink w:anchor="_Toc62146259" w:history="1">
             <w:r>
               <w:rPr>
                 <w:rStyle w:val="Collegamentoipertestuale"/>
@@ -1667,7 +1667,7 @@
                 <w:noProof/>
                 <w:webHidden/>
               </w:rPr>
-              <w:instrText xml:space="preserve"> PAGEREF _Toc61977497 \h </w:instrText>
+              <w:instrText xml:space="preserve"> PAGEREF _Toc62146259 \h </w:instrText>
             </w:r>
             <w:r>
               <w:rPr>
@@ -1711,7 +1711,7 @@
               <w:lang w:eastAsia="it-IT"/>
             </w:rPr>
           </w:pPr>
-          <w:hyperlink w:anchor="_Toc61977498" w:history="1">
+          <w:hyperlink w:anchor="_Toc62146260" w:history="1">
             <w:r>
               <w:rPr>
                 <w:rStyle w:val="Collegamentoipertestuale"/>
@@ -1755,7 +1755,7 @@
                 <w:noProof/>
                 <w:webHidden/>
               </w:rPr>
-              <w:instrText xml:space="preserve"> PAGEREF _Toc61977498 \h </w:instrText>
+              <w:instrText xml:space="preserve"> PAGEREF _Toc62146260 \h </w:instrText>
             </w:r>
             <w:r>
               <w:rPr>
@@ -1799,7 +1799,7 @@
               <w:lang w:eastAsia="it-IT"/>
             </w:rPr>
           </w:pPr>
-          <w:hyperlink w:anchor="_Toc61977499" w:history="1">
+          <w:hyperlink w:anchor="_Toc62146261" w:history="1">
             <w:r>
               <w:rPr>
                 <w:rStyle w:val="Collegamentoipertestuale"/>
@@ -1841,7 +1841,7 @@
                 <w:noProof/>
                 <w:webHidden/>
               </w:rPr>
-              <w:instrText xml:space="preserve"> PAGEREF _Toc61977499 \h </w:instrText>
+              <w:instrText xml:space="preserve"> PAGEREF _Toc62146261 \h </w:instrText>
             </w:r>
             <w:r>
               <w:rPr>
@@ -1885,7 +1885,7 @@
               <w:lang w:eastAsia="it-IT"/>
             </w:rPr>
           </w:pPr>
-          <w:hyperlink w:anchor="_Toc61977500" w:history="1">
+          <w:hyperlink w:anchor="_Toc62146262" w:history="1">
             <w:r>
               <w:rPr>
                 <w:rStyle w:val="Collegamentoipertestuale"/>
@@ -1906,7 +1906,7 @@
                 <w:rStyle w:val="Collegamentoipertestuale"/>
                 <w:noProof/>
               </w:rPr>
-              <w:t>Pagine Vue</w:t>
+              <w:t>Pagine HTML</w:t>
             </w:r>
             <w:r>
               <w:rPr>
@@ -1927,7 +1927,7 @@
                 <w:noProof/>
                 <w:webHidden/>
               </w:rPr>
-              <w:instrText xml:space="preserve"> PAGEREF _Toc61977500 \h </w:instrText>
+              <w:instrText xml:space="preserve"> PAGEREF _Toc62146262 \h </w:instrText>
             </w:r>
             <w:r>
               <w:rPr>
@@ -1971,7 +1971,7 @@
               <w:lang w:eastAsia="it-IT"/>
             </w:rPr>
           </w:pPr>
-          <w:hyperlink w:anchor="_Toc61977501" w:history="1">
+          <w:hyperlink w:anchor="_Toc62146263" w:history="1">
             <w:r>
               <w:rPr>
                 <w:rStyle w:val="Collegamentoipertestuale"/>
@@ -1992,7 +1992,7 @@
                 <w:rStyle w:val="Collegamentoipertestuale"/>
                 <w:noProof/>
               </w:rPr>
-              <w:t>Pagine HTML</w:t>
+              <w:t>Script JavaScript</w:t>
             </w:r>
             <w:r>
               <w:rPr>
@@ -2013,7 +2013,7 @@
                 <w:noProof/>
                 <w:webHidden/>
               </w:rPr>
-              <w:instrText xml:space="preserve"> PAGEREF _Toc61977501 \h </w:instrText>
+              <w:instrText xml:space="preserve"> PAGEREF _Toc62146263 \h </w:instrText>
             </w:r>
             <w:r>
               <w:rPr>
@@ -2033,7 +2033,7 @@
                 <w:noProof/>
                 <w:webHidden/>
               </w:rPr>
-              <w:t>6</w:t>
+              <w:t>5</w:t>
             </w:r>
             <w:r>
               <w:rPr>
@@ -2057,7 +2057,7 @@
               <w:lang w:eastAsia="it-IT"/>
             </w:rPr>
           </w:pPr>
-          <w:hyperlink w:anchor="_Toc61977502" w:history="1">
+          <w:hyperlink w:anchor="_Toc62146264" w:history="1">
             <w:r>
               <w:rPr>
                 <w:rStyle w:val="Collegamentoipertestuale"/>
@@ -2078,7 +2078,7 @@
                 <w:rStyle w:val="Collegamentoipertestuale"/>
                 <w:noProof/>
               </w:rPr>
-              <w:t>Script JavaScript</w:t>
+              <w:t>Fogli di Stile CSS</w:t>
             </w:r>
             <w:r>
               <w:rPr>
@@ -2099,7 +2099,7 @@
                 <w:noProof/>
                 <w:webHidden/>
               </w:rPr>
-              <w:instrText xml:space="preserve"> PAGEREF _Toc61977502 \h </w:instrText>
+              <w:instrText xml:space="preserve"> PAGEREF _Toc62146264 \h </w:instrText>
             </w:r>
             <w:r>
               <w:rPr>
@@ -2143,7 +2143,7 @@
               <w:lang w:eastAsia="it-IT"/>
             </w:rPr>
           </w:pPr>
-          <w:hyperlink w:anchor="_Toc61977503" w:history="1">
+          <w:hyperlink w:anchor="_Toc62146265" w:history="1">
             <w:r>
               <w:rPr>
                 <w:rStyle w:val="Collegamentoipertestuale"/>
@@ -2164,7 +2164,7 @@
                 <w:rStyle w:val="Collegamentoipertestuale"/>
                 <w:noProof/>
               </w:rPr>
-              <w:t>Fogli di Stile CSS</w:t>
+              <w:t>DB SQL</w:t>
             </w:r>
             <w:r>
               <w:rPr>
@@ -2185,7 +2185,95 @@
                 <w:noProof/>
                 <w:webHidden/>
               </w:rPr>
-              <w:instrText xml:space="preserve"> PAGEREF _Toc61977503 \h </w:instrText>
+              <w:instrText xml:space="preserve"> PAGEREF _Toc62146265 \h </w:instrText>
+            </w:r>
+            <w:r>
+              <w:rPr>
+                <w:noProof/>
+                <w:webHidden/>
+              </w:rPr>
+            </w:r>
+            <w:r>
+              <w:rPr>
+                <w:noProof/>
+                <w:webHidden/>
+              </w:rPr>
+              <w:fldChar w:fldCharType="separate"/>
+            </w:r>
+            <w:r>
+              <w:rPr>
+                <w:noProof/>
+                <w:webHidden/>
+              </w:rPr>
+              <w:t>6</w:t>
+            </w:r>
+            <w:r>
+              <w:rPr>
+                <w:noProof/>
+                <w:webHidden/>
+              </w:rPr>
+              <w:fldChar w:fldCharType="end"/>
+            </w:r>
+          </w:hyperlink>
+        </w:p>
+        <w:p>
+          <w:pPr>
+            <w:pStyle w:val="Sommario2"/>
+            <w:tabs>
+              <w:tab w:val="left" w:pos="880"/>
+              <w:tab w:val="right" w:leader="dot" w:pos="9628"/>
+            </w:tabs>
+            <w:rPr>
+              <w:rFonts w:eastAsiaTheme="minorEastAsia"/>
+              <w:noProof/>
+              <w:lang w:eastAsia="it-IT"/>
+            </w:rPr>
+          </w:pPr>
+          <w:hyperlink w:anchor="_Toc62146266" w:history="1">
+            <w:r>
+              <w:rPr>
+                <w:rStyle w:val="Collegamentoipertestuale"/>
+                <w:noProof/>
+                <w:lang w:val="en-US"/>
+              </w:rPr>
+              <w:t>1.4.</w:t>
+            </w:r>
+            <w:r>
+              <w:rPr>
+                <w:rFonts w:eastAsiaTheme="minorEastAsia"/>
+                <w:noProof/>
+                <w:lang w:eastAsia="it-IT"/>
+              </w:rPr>
+              <w:tab/>
+            </w:r>
+            <w:r>
+              <w:rPr>
+                <w:rStyle w:val="Collegamentoipertestuale"/>
+                <w:noProof/>
+                <w:lang w:val="en-US"/>
+              </w:rPr>
+              <w:t>Design Pattern e Architectural Pattern</w:t>
+            </w:r>
+            <w:r>
+              <w:rPr>
+                <w:noProof/>
+                <w:webHidden/>
+              </w:rPr>
+              <w:tab/>
+            </w:r>
+            <w:r>
+              <w:rPr>
+                <w:noProof/>
+                <w:webHidden/>
+              </w:rPr>
+              <w:fldChar w:fldCharType="begin"/>
+            </w:r>
+            <w:r>
+              <w:rPr>
+                <w:noProof/>
+                <w:webHidden/>
+              </w:rPr>
+              <w:instrText xml:space="preserve"> PAGEREF _Toc62146266 \h </w:instrText>
             </w:r>
             <w:r>
               <w:rPr>
@@ -2229,13 +2317,13 @@
               <w:lang w:eastAsia="it-IT"/>
             </w:rPr>
           </w:pPr>
-          <w:hyperlink w:anchor="_Toc61977504" w:history="1">
+          <w:hyperlink w:anchor="_Toc62146267" w:history="1">
             <w:r>
               <w:rPr>
                 <w:rStyle w:val="Collegamentoipertestuale"/>
                 <w:noProof/>
               </w:rPr>
-              <w:t>1.3.6.</w:t>
+              <w:t>1.4.1.</w:t>
             </w:r>
             <w:r>
               <w:rPr>
@@ -2250,7 +2338,7 @@
                 <w:rStyle w:val="Collegamentoipertestuale"/>
                 <w:noProof/>
               </w:rPr>
-              <w:t>DB SQL</w:t>
+              <w:t>MVC (Model View Control)</w:t>
             </w:r>
             <w:r>
               <w:rPr>
@@ -2271,7 +2359,7 @@
                 <w:noProof/>
                 <w:webHidden/>
               </w:rPr>
-              <w:instrText xml:space="preserve"> PAGEREF _Toc61977504 \h </w:instrText>
+              <w:instrText xml:space="preserve"> PAGEREF _Toc62146267 \h </w:instrText>
             </w:r>
             <w:r>
               <w:rPr>
@@ -2292,6 +2380,264 @@
                 <w:webHidden/>
               </w:rPr>
               <w:t>6</w:t>
+            </w:r>
+            <w:r>
+              <w:rPr>
+                <w:noProof/>
+                <w:webHidden/>
+              </w:rPr>
+              <w:fldChar w:fldCharType="end"/>
+            </w:r>
+          </w:hyperlink>
+        </w:p>
+        <w:p>
+          <w:pPr>
+            <w:pStyle w:val="Sommario3"/>
+            <w:tabs>
+              <w:tab w:val="left" w:pos="1320"/>
+              <w:tab w:val="right" w:leader="dot" w:pos="9628"/>
+            </w:tabs>
+            <w:rPr>
+              <w:rFonts w:eastAsiaTheme="minorEastAsia"/>
+              <w:noProof/>
+              <w:lang w:eastAsia="it-IT"/>
+            </w:rPr>
+          </w:pPr>
+          <w:hyperlink w:anchor="_Toc62146268" w:history="1">
+            <w:r>
+              <w:rPr>
+                <w:rStyle w:val="Collegamentoipertestuale"/>
+                <w:noProof/>
+              </w:rPr>
+              <w:t>1.4.2.</w:t>
+            </w:r>
+            <w:r>
+              <w:rPr>
+                <w:rFonts w:eastAsiaTheme="minorEastAsia"/>
+                <w:noProof/>
+                <w:lang w:eastAsia="it-IT"/>
+              </w:rPr>
+              <w:tab/>
+            </w:r>
+            <w:r>
+              <w:rPr>
+                <w:rStyle w:val="Collegamentoipertestuale"/>
+                <w:noProof/>
+              </w:rPr>
+              <w:t>Façade</w:t>
+            </w:r>
+            <w:r>
+              <w:rPr>
+                <w:noProof/>
+                <w:webHidden/>
+              </w:rPr>
+              <w:tab/>
+            </w:r>
+            <w:r>
+              <w:rPr>
+                <w:noProof/>
+                <w:webHidden/>
+              </w:rPr>
+              <w:fldChar w:fldCharType="begin"/>
+            </w:r>
+            <w:r>
+              <w:rPr>
+                <w:noProof/>
+                <w:webHidden/>
+              </w:rPr>
+              <w:instrText xml:space="preserve"> PAGEREF _Toc62146268 \h </w:instrText>
+            </w:r>
+            <w:r>
+              <w:rPr>
+                <w:noProof/>
+                <w:webHidden/>
+              </w:rPr>
+            </w:r>
+            <w:r>
+              <w:rPr>
+                <w:noProof/>
+                <w:webHidden/>
+              </w:rPr>
+              <w:fldChar w:fldCharType="separate"/>
+            </w:r>
+            <w:r>
+              <w:rPr>
+                <w:noProof/>
+                <w:webHidden/>
+              </w:rPr>
+              <w:t>6</w:t>
+            </w:r>
+            <w:r>
+              <w:rPr>
+                <w:noProof/>
+                <w:webHidden/>
+              </w:rPr>
+              <w:fldChar w:fldCharType="end"/>
+            </w:r>
+          </w:hyperlink>
+        </w:p>
+        <w:p>
+          <w:pPr>
+            <w:pStyle w:val="Sommario3"/>
+            <w:tabs>
+              <w:tab w:val="left" w:pos="1320"/>
+              <w:tab w:val="right" w:leader="dot" w:pos="9628"/>
+            </w:tabs>
+            <w:rPr>
+              <w:rFonts w:eastAsiaTheme="minorEastAsia"/>
+              <w:noProof/>
+              <w:lang w:eastAsia="it-IT"/>
+            </w:rPr>
+          </w:pPr>
+          <w:hyperlink w:anchor="_Toc62146269" w:history="1">
+            <w:r>
+              <w:rPr>
+                <w:rStyle w:val="Collegamentoipertestuale"/>
+                <w:noProof/>
+              </w:rPr>
+              <w:t>1.4.3.</w:t>
+            </w:r>
+            <w:r>
+              <w:rPr>
+                <w:rFonts w:eastAsiaTheme="minorEastAsia"/>
+                <w:noProof/>
+                <w:lang w:eastAsia="it-IT"/>
+              </w:rPr>
+              <w:tab/>
+            </w:r>
+            <w:r>
+              <w:rPr>
+                <w:rStyle w:val="Collegamentoipertestuale"/>
+                <w:noProof/>
+              </w:rPr>
+              <w:t>Inversion of Control</w:t>
+            </w:r>
+            <w:r>
+              <w:rPr>
+                <w:noProof/>
+                <w:webHidden/>
+              </w:rPr>
+              <w:tab/>
+            </w:r>
+            <w:r>
+              <w:rPr>
+                <w:noProof/>
+                <w:webHidden/>
+              </w:rPr>
+              <w:fldChar w:fldCharType="begin"/>
+            </w:r>
+            <w:r>
+              <w:rPr>
+                <w:noProof/>
+                <w:webHidden/>
+              </w:rPr>
+              <w:instrText xml:space="preserve"> PAGEREF _Toc62146269 \h </w:instrText>
+            </w:r>
+            <w:r>
+              <w:rPr>
+                <w:noProof/>
+                <w:webHidden/>
+              </w:rPr>
+            </w:r>
+            <w:r>
+              <w:rPr>
+                <w:noProof/>
+                <w:webHidden/>
+              </w:rPr>
+              <w:fldChar w:fldCharType="separate"/>
+            </w:r>
+            <w:r>
+              <w:rPr>
+                <w:noProof/>
+                <w:webHidden/>
+              </w:rPr>
+              <w:t>7</w:t>
+            </w:r>
+            <w:r>
+              <w:rPr>
+                <w:noProof/>
+                <w:webHidden/>
+              </w:rPr>
+              <w:fldChar w:fldCharType="end"/>
+            </w:r>
+          </w:hyperlink>
+        </w:p>
+        <w:p>
+          <w:pPr>
+            <w:pStyle w:val="Sommario3"/>
+            <w:tabs>
+              <w:tab w:val="left" w:pos="1320"/>
+              <w:tab w:val="right" w:leader="dot" w:pos="9628"/>
+            </w:tabs>
+            <w:rPr>
+              <w:rFonts w:eastAsiaTheme="minorEastAsia"/>
+              <w:noProof/>
+              <w:lang w:eastAsia="it-IT"/>
+            </w:rPr>
+          </w:pPr>
+          <w:hyperlink w:anchor="_Toc62146270" w:history="1">
+            <w:r>
+              <w:rPr>
+                <w:rStyle w:val="Collegamentoipertestuale"/>
+                <w:noProof/>
+              </w:rPr>
+              <w:t>1.4.4.</w:t>
+            </w:r>
+            <w:r>
+              <w:rPr>
+                <w:rFonts w:eastAsiaTheme="minorEastAsia"/>
+                <w:noProof/>
+                <w:lang w:eastAsia="it-IT"/>
+              </w:rPr>
+              <w:tab/>
+            </w:r>
+            <w:r>
+              <w:rPr>
+                <w:rStyle w:val="Collegamentoipertestuale"/>
+                <w:noProof/>
+              </w:rPr>
+              <w:t>Singleton</w:t>
+            </w:r>
+            <w:r>
+              <w:rPr>
+                <w:noProof/>
+                <w:webHidden/>
+              </w:rPr>
+              <w:tab/>
+            </w:r>
+            <w:r>
+              <w:rPr>
+                <w:noProof/>
+                <w:webHidden/>
+              </w:rPr>
+              <w:fldChar w:fldCharType="begin"/>
+            </w:r>
+            <w:r>
+              <w:rPr>
+                <w:noProof/>
+                <w:webHidden/>
+              </w:rPr>
+              <w:instrText xml:space="preserve"> PAGEREF _Toc62146270 \h </w:instrText>
+            </w:r>
+            <w:r>
+              <w:rPr>
+                <w:noProof/>
+                <w:webHidden/>
+              </w:rPr>
+            </w:r>
+            <w:r>
+              <w:rPr>
+                <w:noProof/>
+                <w:webHidden/>
+              </w:rPr>
+              <w:fldChar w:fldCharType="separate"/>
+            </w:r>
+            <w:r>
+              <w:rPr>
+                <w:noProof/>
+                <w:webHidden/>
+              </w:rPr>
+              <w:t>8</w:t>
             </w:r>
             <w:r>
               <w:rPr>
@@ -2315,14 +2661,13 @@
               <w:lang w:eastAsia="it-IT"/>
             </w:rPr>
           </w:pPr>
-          <w:hyperlink w:anchor="_Toc61977505" w:history="1">
+          <w:hyperlink w:anchor="_Toc62146271" w:history="1">
             <w:r>
               <w:rPr>
                 <w:rStyle w:val="Collegamentoipertestuale"/>
                 <w:noProof/>
-                <w:lang w:val="en-US"/>
-              </w:rPr>
-              <w:t>1.4.</w:t>
+              </w:rPr>
+              <w:t>1.5.</w:t>
             </w:r>
             <w:r>
               <w:rPr>
@@ -2336,9 +2681,8 @@
               <w:rPr>
                 <w:rStyle w:val="Collegamentoipertestuale"/>
                 <w:noProof/>
-                <w:lang w:val="en-US"/>
-              </w:rPr>
-              <w:t>Design Pattern e Architectural Pattern</w:t>
+              </w:rPr>
+              <w:t>Definizioni, Acronimi e Abbreviazioni</w:t>
             </w:r>
             <w:r>
               <w:rPr>
@@ -2359,7 +2703,7 @@
                 <w:noProof/>
                 <w:webHidden/>
               </w:rPr>
-              <w:instrText xml:space="preserve"> PAGEREF _Toc61977505 \h </w:instrText>
+              <w:instrText xml:space="preserve"> PAGEREF _Toc62146271 \h </w:instrText>
             </w:r>
             <w:r>
               <w:rPr>
@@ -2379,7 +2723,7 @@
                 <w:noProof/>
                 <w:webHidden/>
               </w:rPr>
-              <w:t>6</w:t>
+              <w:t>8</w:t>
             </w:r>
             <w:r>
               <w:rPr>
@@ -2392,9 +2736,9 @@
         </w:p>
         <w:p>
           <w:pPr>
-            <w:pStyle w:val="Sommario3"/>
+            <w:pStyle w:val="Sommario1"/>
             <w:tabs>
-              <w:tab w:val="left" w:pos="1320"/>
+              <w:tab w:val="left" w:pos="440"/>
               <w:tab w:val="right" w:leader="dot" w:pos="9628"/>
             </w:tabs>
             <w:rPr>
@@ -2403,13 +2747,13 @@
               <w:lang w:eastAsia="it-IT"/>
             </w:rPr>
           </w:pPr>
-          <w:hyperlink w:anchor="_Toc61977506" w:history="1">
+          <w:hyperlink w:anchor="_Toc62146272" w:history="1">
             <w:r>
               <w:rPr>
                 <w:rStyle w:val="Collegamentoipertestuale"/>
                 <w:noProof/>
               </w:rPr>
-              <w:t>1.4.1.</w:t>
+              <w:t>2.</w:t>
             </w:r>
             <w:r>
               <w:rPr>
@@ -2424,7 +2768,7 @@
                 <w:rStyle w:val="Collegamentoipertestuale"/>
                 <w:noProof/>
               </w:rPr>
-              <w:t>MVC (Model View Control)</w:t>
+              <w:t>Packages</w:t>
             </w:r>
             <w:r>
               <w:rPr>
@@ -2445,7 +2789,7 @@
                 <w:noProof/>
                 <w:webHidden/>
               </w:rPr>
-              <w:instrText xml:space="preserve"> PAGEREF _Toc61977506 \h </w:instrText>
+              <w:instrText xml:space="preserve"> PAGEREF _Toc62146272 \h </w:instrText>
             </w:r>
             <w:r>
               <w:rPr>
@@ -2465,265 +2809,7 @@
                 <w:noProof/>
                 <w:webHidden/>
               </w:rPr>
-              <w:t>6</w:t>
-            </w:r>
-            <w:r>
-              <w:rPr>
-                <w:noProof/>
-                <w:webHidden/>
-              </w:rPr>
-              <w:fldChar w:fldCharType="end"/>
-            </w:r>
-          </w:hyperlink>
-        </w:p>
-        <w:p>
-          <w:pPr>
-            <w:pStyle w:val="Sommario3"/>
-            <w:tabs>
-              <w:tab w:val="left" w:pos="1320"/>
-              <w:tab w:val="right" w:leader="dot" w:pos="9628"/>
-            </w:tabs>
-            <w:rPr>
-              <w:rFonts w:eastAsiaTheme="minorEastAsia"/>
-              <w:noProof/>
-              <w:lang w:eastAsia="it-IT"/>
-            </w:rPr>
-          </w:pPr>
-          <w:hyperlink w:anchor="_Toc61977507" w:history="1">
-            <w:r>
-              <w:rPr>
-                <w:rStyle w:val="Collegamentoipertestuale"/>
-                <w:noProof/>
-              </w:rPr>
-              <w:t>1.4.2.</w:t>
-            </w:r>
-            <w:r>
-              <w:rPr>
-                <w:rFonts w:eastAsiaTheme="minorEastAsia"/>
-                <w:noProof/>
-                <w:lang w:eastAsia="it-IT"/>
-              </w:rPr>
-              <w:tab/>
-            </w:r>
-            <w:r>
-              <w:rPr>
-                <w:rStyle w:val="Collegamentoipertestuale"/>
-                <w:noProof/>
-              </w:rPr>
-              <w:t>Façade</w:t>
-            </w:r>
-            <w:r>
-              <w:rPr>
-                <w:noProof/>
-                <w:webHidden/>
-              </w:rPr>
-              <w:tab/>
-            </w:r>
-            <w:r>
-              <w:rPr>
-                <w:noProof/>
-                <w:webHidden/>
-              </w:rPr>
-              <w:fldChar w:fldCharType="begin"/>
-            </w:r>
-            <w:r>
-              <w:rPr>
-                <w:noProof/>
-                <w:webHidden/>
-              </w:rPr>
-              <w:instrText xml:space="preserve"> PAGEREF _Toc61977507 \h </w:instrText>
-            </w:r>
-            <w:r>
-              <w:rPr>
-                <w:noProof/>
-                <w:webHidden/>
-              </w:rPr>
-            </w:r>
-            <w:r>
-              <w:rPr>
-                <w:noProof/>
-                <w:webHidden/>
-              </w:rPr>
-              <w:fldChar w:fldCharType="separate"/>
-            </w:r>
-            <w:r>
-              <w:rPr>
-                <w:noProof/>
-                <w:webHidden/>
-              </w:rPr>
-              <w:t>6</w:t>
-            </w:r>
-            <w:r>
-              <w:rPr>
-                <w:noProof/>
-                <w:webHidden/>
-              </w:rPr>
-              <w:fldChar w:fldCharType="end"/>
-            </w:r>
-          </w:hyperlink>
-        </w:p>
-        <w:p>
-          <w:pPr>
-            <w:pStyle w:val="Sommario3"/>
-            <w:tabs>
-              <w:tab w:val="left" w:pos="1320"/>
-              <w:tab w:val="right" w:leader="dot" w:pos="9628"/>
-            </w:tabs>
-            <w:rPr>
-              <w:rFonts w:eastAsiaTheme="minorEastAsia"/>
-              <w:noProof/>
-              <w:lang w:eastAsia="it-IT"/>
-            </w:rPr>
-          </w:pPr>
-          <w:hyperlink w:anchor="_Toc61977508" w:history="1">
-            <w:r>
-              <w:rPr>
-                <w:rStyle w:val="Collegamentoipertestuale"/>
-                <w:noProof/>
-              </w:rPr>
-              <w:t>1.4.3.</w:t>
-            </w:r>
-            <w:r>
-              <w:rPr>
-                <w:rFonts w:eastAsiaTheme="minorEastAsia"/>
-                <w:noProof/>
-                <w:lang w:eastAsia="it-IT"/>
-              </w:rPr>
-              <w:tab/>
-            </w:r>
-            <w:r>
-              <w:rPr>
-                <w:rStyle w:val="Collegamentoipertestuale"/>
-                <w:noProof/>
-              </w:rPr>
-              <w:t>Inversion of Control</w:t>
-            </w:r>
-            <w:r>
-              <w:rPr>
-                <w:noProof/>
-                <w:webHidden/>
-              </w:rPr>
-              <w:tab/>
-            </w:r>
-            <w:r>
-              <w:rPr>
-                <w:noProof/>
-                <w:webHidden/>
-              </w:rPr>
-              <w:fldChar w:fldCharType="begin"/>
-            </w:r>
-            <w:r>
-              <w:rPr>
-                <w:noProof/>
-                <w:webHidden/>
-              </w:rPr>
-              <w:instrText xml:space="preserve"> PAGEREF _Toc61977508 \h </w:instrText>
-            </w:r>
-            <w:r>
-              <w:rPr>
-                <w:noProof/>
-                <w:webHidden/>
-              </w:rPr>
-            </w:r>
-            <w:r>
-              <w:rPr>
-                <w:noProof/>
-                <w:webHidden/>
-              </w:rPr>
-              <w:fldChar w:fldCharType="separate"/>
-            </w:r>
-            <w:r>
-              <w:rPr>
-                <w:noProof/>
-                <w:webHidden/>
-              </w:rPr>
-              <w:t>7</w:t>
-            </w:r>
-            <w:r>
-              <w:rPr>
-                <w:noProof/>
-                <w:webHidden/>
-              </w:rPr>
-              <w:fldChar w:fldCharType="end"/>
-            </w:r>
-          </w:hyperlink>
-        </w:p>
-        <w:p>
-          <w:pPr>
-            <w:pStyle w:val="Sommario3"/>
-            <w:tabs>
-              <w:tab w:val="left" w:pos="1320"/>
-              <w:tab w:val="right" w:leader="dot" w:pos="9628"/>
-            </w:tabs>
-            <w:rPr>
-              <w:rFonts w:eastAsiaTheme="minorEastAsia"/>
-              <w:noProof/>
-              <w:lang w:eastAsia="it-IT"/>
-            </w:rPr>
-          </w:pPr>
-          <w:hyperlink w:anchor="_Toc61977509" w:history="1">
-            <w:r>
-              <w:rPr>
-                <w:rStyle w:val="Collegamentoipertestuale"/>
-                <w:noProof/>
-              </w:rPr>
-              <w:t>1.4.4.</w:t>
-            </w:r>
-            <w:r>
-              <w:rPr>
-                <w:rFonts w:eastAsiaTheme="minorEastAsia"/>
-                <w:noProof/>
-                <w:lang w:eastAsia="it-IT"/>
-              </w:rPr>
-              <w:tab/>
-            </w:r>
-            <w:r>
-              <w:rPr>
-                <w:rStyle w:val="Collegamentoipertestuale"/>
-                <w:noProof/>
-              </w:rPr>
-              <w:t>Singleton</w:t>
-            </w:r>
-            <w:r>
-              <w:rPr>
-                <w:noProof/>
-                <w:webHidden/>
-              </w:rPr>
-              <w:tab/>
-            </w:r>
-            <w:r>
-              <w:rPr>
-                <w:noProof/>
-                <w:webHidden/>
-              </w:rPr>
-              <w:fldChar w:fldCharType="begin"/>
-            </w:r>
-            <w:r>
-              <w:rPr>
-                <w:noProof/>
-                <w:webHidden/>
-              </w:rPr>
-              <w:instrText xml:space="preserve"> PAGEREF _Toc61977509 \h </w:instrText>
-            </w:r>
-            <w:r>
-              <w:rPr>
-                <w:noProof/>
-                <w:webHidden/>
-              </w:rPr>
-            </w:r>
-            <w:r>
-              <w:rPr>
-                <w:noProof/>
-                <w:webHidden/>
-              </w:rPr>
-              <w:fldChar w:fldCharType="separate"/>
-            </w:r>
-            <w:r>
-              <w:rPr>
-                <w:noProof/>
-                <w:webHidden/>
-              </w:rPr>
-              <w:t>8</w:t>
+              <w:t>9</w:t>
             </w:r>
             <w:r>
               <w:rPr>
@@ -2747,13 +2833,13 @@
               <w:lang w:eastAsia="it-IT"/>
             </w:rPr>
           </w:pPr>
-          <w:hyperlink w:anchor="_Toc61977510" w:history="1">
+          <w:hyperlink w:anchor="_Toc62146273" w:history="1">
             <w:r>
               <w:rPr>
                 <w:rStyle w:val="Collegamentoipertestuale"/>
                 <w:noProof/>
               </w:rPr>
-              <w:t>1.5.</w:t>
+              <w:t>2.1.</w:t>
             </w:r>
             <w:r>
               <w:rPr>
@@ -2768,7 +2854,7 @@
                 <w:rStyle w:val="Collegamentoipertestuale"/>
                 <w:noProof/>
               </w:rPr>
-              <w:t>Definizioni, Acronimi e Abbreviazioni</w:t>
+              <w:t>Model</w:t>
             </w:r>
             <w:r>
               <w:rPr>
@@ -2789,7 +2875,7 @@
                 <w:noProof/>
                 <w:webHidden/>
               </w:rPr>
-              <w:instrText xml:space="preserve"> PAGEREF _Toc61977510 \h </w:instrText>
+              <w:instrText xml:space="preserve"> PAGEREF _Toc62146273 \h </w:instrText>
             </w:r>
             <w:r>
               <w:rPr>
@@ -2809,7 +2895,179 @@
                 <w:noProof/>
                 <w:webHidden/>
               </w:rPr>
-              <w:t>8</w:t>
+              <w:t>9</w:t>
+            </w:r>
+            <w:r>
+              <w:rPr>
+                <w:noProof/>
+                <w:webHidden/>
+              </w:rPr>
+              <w:fldChar w:fldCharType="end"/>
+            </w:r>
+          </w:hyperlink>
+        </w:p>
+        <w:p>
+          <w:pPr>
+            <w:pStyle w:val="Sommario2"/>
+            <w:tabs>
+              <w:tab w:val="left" w:pos="880"/>
+              <w:tab w:val="right" w:leader="dot" w:pos="9628"/>
+            </w:tabs>
+            <w:rPr>
+              <w:rFonts w:eastAsiaTheme="minorEastAsia"/>
+              <w:noProof/>
+              <w:lang w:eastAsia="it-IT"/>
+            </w:rPr>
+          </w:pPr>
+          <w:hyperlink w:anchor="_Toc62146274" w:history="1">
+            <w:r>
+              <w:rPr>
+                <w:rStyle w:val="Collegamentoipertestuale"/>
+                <w:noProof/>
+              </w:rPr>
+              <w:t>2.2.</w:t>
+            </w:r>
+            <w:r>
+              <w:rPr>
+                <w:rFonts w:eastAsiaTheme="minorEastAsia"/>
+                <w:noProof/>
+                <w:lang w:eastAsia="it-IT"/>
+              </w:rPr>
+              <w:tab/>
+            </w:r>
+            <w:r>
+              <w:rPr>
+                <w:rStyle w:val="Collegamentoipertestuale"/>
+                <w:noProof/>
+              </w:rPr>
+              <w:t>View</w:t>
+            </w:r>
+            <w:r>
+              <w:rPr>
+                <w:noProof/>
+                <w:webHidden/>
+              </w:rPr>
+              <w:tab/>
+            </w:r>
+            <w:r>
+              <w:rPr>
+                <w:noProof/>
+                <w:webHidden/>
+              </w:rPr>
+              <w:fldChar w:fldCharType="begin"/>
+            </w:r>
+            <w:r>
+              <w:rPr>
+                <w:noProof/>
+                <w:webHidden/>
+              </w:rPr>
+              <w:instrText xml:space="preserve"> PAGEREF _Toc62146274 \h </w:instrText>
+            </w:r>
+            <w:r>
+              <w:rPr>
+                <w:noProof/>
+                <w:webHidden/>
+              </w:rPr>
+            </w:r>
+            <w:r>
+              <w:rPr>
+                <w:noProof/>
+                <w:webHidden/>
+              </w:rPr>
+              <w:fldChar w:fldCharType="separate"/>
+            </w:r>
+            <w:r>
+              <w:rPr>
+                <w:noProof/>
+                <w:webHidden/>
+              </w:rPr>
+              <w:t>10</w:t>
+            </w:r>
+            <w:r>
+              <w:rPr>
+                <w:noProof/>
+                <w:webHidden/>
+              </w:rPr>
+              <w:fldChar w:fldCharType="end"/>
+            </w:r>
+          </w:hyperlink>
+        </w:p>
+        <w:p>
+          <w:pPr>
+            <w:pStyle w:val="Sommario2"/>
+            <w:tabs>
+              <w:tab w:val="left" w:pos="880"/>
+              <w:tab w:val="right" w:leader="dot" w:pos="9628"/>
+            </w:tabs>
+            <w:rPr>
+              <w:rFonts w:eastAsiaTheme="minorEastAsia"/>
+              <w:noProof/>
+              <w:lang w:eastAsia="it-IT"/>
+            </w:rPr>
+          </w:pPr>
+          <w:hyperlink w:anchor="_Toc62146275" w:history="1">
+            <w:r>
+              <w:rPr>
+                <w:rStyle w:val="Collegamentoipertestuale"/>
+                <w:noProof/>
+              </w:rPr>
+              <w:t>2.3.</w:t>
+            </w:r>
+            <w:r>
+              <w:rPr>
+                <w:rFonts w:eastAsiaTheme="minorEastAsia"/>
+                <w:noProof/>
+                <w:lang w:eastAsia="it-IT"/>
+              </w:rPr>
+              <w:tab/>
+            </w:r>
+            <w:r>
+              <w:rPr>
+                <w:rStyle w:val="Collegamentoipertestuale"/>
+                <w:noProof/>
+              </w:rPr>
+              <w:t>Controller</w:t>
+            </w:r>
+            <w:r>
+              <w:rPr>
+                <w:noProof/>
+                <w:webHidden/>
+              </w:rPr>
+              <w:tab/>
+            </w:r>
+            <w:r>
+              <w:rPr>
+                <w:noProof/>
+                <w:webHidden/>
+              </w:rPr>
+              <w:fldChar w:fldCharType="begin"/>
+            </w:r>
+            <w:r>
+              <w:rPr>
+                <w:noProof/>
+                <w:webHidden/>
+              </w:rPr>
+              <w:instrText xml:space="preserve"> PAGEREF _Toc62146275 \h </w:instrText>
+            </w:r>
+            <w:r>
+              <w:rPr>
+                <w:noProof/>
+                <w:webHidden/>
+              </w:rPr>
+            </w:r>
+            <w:r>
+              <w:rPr>
+                <w:noProof/>
+                <w:webHidden/>
+              </w:rPr>
+              <w:fldChar w:fldCharType="separate"/>
+            </w:r>
+            <w:r>
+              <w:rPr>
+                <w:noProof/>
+                <w:webHidden/>
+              </w:rPr>
+              <w:t>10</w:t>
             </w:r>
             <w:r>
               <w:rPr>
@@ -2833,13 +3091,13 @@
               <w:lang w:eastAsia="it-IT"/>
             </w:rPr>
           </w:pPr>
-          <w:hyperlink w:anchor="_Toc61977511" w:history="1">
+          <w:hyperlink w:anchor="_Toc62146276" w:history="1">
             <w:r>
               <w:rPr>
                 <w:rStyle w:val="Collegamentoipertestuale"/>
                 <w:noProof/>
               </w:rPr>
-              <w:t>2.</w:t>
+              <w:t>3.</w:t>
             </w:r>
             <w:r>
               <w:rPr>
@@ -2854,7 +3112,7 @@
                 <w:rStyle w:val="Collegamentoipertestuale"/>
                 <w:noProof/>
               </w:rPr>
-              <w:t>Packages</w:t>
+              <w:t>Class Interfaces</w:t>
             </w:r>
             <w:r>
               <w:rPr>
@@ -2875,265 +3133,7 @@
                 <w:noProof/>
                 <w:webHidden/>
               </w:rPr>
-              <w:instrText xml:space="preserve"> PAGEREF _Toc61977511 \h </w:instrText>
-            </w:r>
-            <w:r>
-              <w:rPr>
-                <w:noProof/>
-                <w:webHidden/>
-              </w:rPr>
-            </w:r>
-            <w:r>
-              <w:rPr>
-                <w:noProof/>
-                <w:webHidden/>
-              </w:rPr>
-              <w:fldChar w:fldCharType="separate"/>
-            </w:r>
-            <w:r>
-              <w:rPr>
-                <w:noProof/>
-                <w:webHidden/>
-              </w:rPr>
-              <w:t>9</w:t>
-            </w:r>
-            <w:r>
-              <w:rPr>
-                <w:noProof/>
-                <w:webHidden/>
-              </w:rPr>
-              <w:fldChar w:fldCharType="end"/>
-            </w:r>
-          </w:hyperlink>
-        </w:p>
-        <w:p>
-          <w:pPr>
-            <w:pStyle w:val="Sommario2"/>
-            <w:tabs>
-              <w:tab w:val="left" w:pos="880"/>
-              <w:tab w:val="right" w:leader="dot" w:pos="9628"/>
-            </w:tabs>
-            <w:rPr>
-              <w:rFonts w:eastAsiaTheme="minorEastAsia"/>
-              <w:noProof/>
-              <w:lang w:eastAsia="it-IT"/>
-            </w:rPr>
-          </w:pPr>
-          <w:hyperlink w:anchor="_Toc61977512" w:history="1">
-            <w:r>
-              <w:rPr>
-                <w:rStyle w:val="Collegamentoipertestuale"/>
-                <w:noProof/>
-              </w:rPr>
-              <w:t>2.1.</w:t>
-            </w:r>
-            <w:r>
-              <w:rPr>
-                <w:rFonts w:eastAsiaTheme="minorEastAsia"/>
-                <w:noProof/>
-                <w:lang w:eastAsia="it-IT"/>
-              </w:rPr>
-              <w:tab/>
-            </w:r>
-            <w:r>
-              <w:rPr>
-                <w:rStyle w:val="Collegamentoipertestuale"/>
-                <w:noProof/>
-              </w:rPr>
-              <w:t>Model</w:t>
-            </w:r>
-            <w:r>
-              <w:rPr>
-                <w:noProof/>
-                <w:webHidden/>
-              </w:rPr>
-              <w:tab/>
-            </w:r>
-            <w:r>
-              <w:rPr>
-                <w:noProof/>
-                <w:webHidden/>
-              </w:rPr>
-              <w:fldChar w:fldCharType="begin"/>
-            </w:r>
-            <w:r>
-              <w:rPr>
-                <w:noProof/>
-                <w:webHidden/>
-              </w:rPr>
-              <w:instrText xml:space="preserve"> PAGEREF _Toc61977512 \h </w:instrText>
-            </w:r>
-            <w:r>
-              <w:rPr>
-                <w:noProof/>
-                <w:webHidden/>
-              </w:rPr>
-            </w:r>
-            <w:r>
-              <w:rPr>
-                <w:noProof/>
-                <w:webHidden/>
-              </w:rPr>
-              <w:fldChar w:fldCharType="separate"/>
-            </w:r>
-            <w:r>
-              <w:rPr>
-                <w:noProof/>
-                <w:webHidden/>
-              </w:rPr>
-              <w:t>9</w:t>
-            </w:r>
-            <w:r>
-              <w:rPr>
-                <w:noProof/>
-                <w:webHidden/>
-              </w:rPr>
-              <w:fldChar w:fldCharType="end"/>
-            </w:r>
-          </w:hyperlink>
-        </w:p>
-        <w:p>
-          <w:pPr>
-            <w:pStyle w:val="Sommario2"/>
-            <w:tabs>
-              <w:tab w:val="left" w:pos="880"/>
-              <w:tab w:val="right" w:leader="dot" w:pos="9628"/>
-            </w:tabs>
-            <w:rPr>
-              <w:rFonts w:eastAsiaTheme="minorEastAsia"/>
-              <w:noProof/>
-              <w:lang w:eastAsia="it-IT"/>
-            </w:rPr>
-          </w:pPr>
-          <w:hyperlink w:anchor="_Toc61977513" w:history="1">
-            <w:r>
-              <w:rPr>
-                <w:rStyle w:val="Collegamentoipertestuale"/>
-                <w:noProof/>
-              </w:rPr>
-              <w:t>2.2.</w:t>
-            </w:r>
-            <w:r>
-              <w:rPr>
-                <w:rFonts w:eastAsiaTheme="minorEastAsia"/>
-                <w:noProof/>
-                <w:lang w:eastAsia="it-IT"/>
-              </w:rPr>
-              <w:tab/>
-            </w:r>
-            <w:r>
-              <w:rPr>
-                <w:rStyle w:val="Collegamentoipertestuale"/>
-                <w:noProof/>
-              </w:rPr>
-              <w:t>View</w:t>
-            </w:r>
-            <w:r>
-              <w:rPr>
-                <w:noProof/>
-                <w:webHidden/>
-              </w:rPr>
-              <w:tab/>
-            </w:r>
-            <w:r>
-              <w:rPr>
-                <w:noProof/>
-                <w:webHidden/>
-              </w:rPr>
-              <w:fldChar w:fldCharType="begin"/>
-            </w:r>
-            <w:r>
-              <w:rPr>
-                <w:noProof/>
-                <w:webHidden/>
-              </w:rPr>
-              <w:instrText xml:space="preserve"> PAGEREF _Toc61977513 \h </w:instrText>
-            </w:r>
-            <w:r>
-              <w:rPr>
-                <w:noProof/>
-                <w:webHidden/>
-              </w:rPr>
-            </w:r>
-            <w:r>
-              <w:rPr>
-                <w:noProof/>
-                <w:webHidden/>
-              </w:rPr>
-              <w:fldChar w:fldCharType="separate"/>
-            </w:r>
-            <w:r>
-              <w:rPr>
-                <w:noProof/>
-                <w:webHidden/>
-              </w:rPr>
-              <w:t>10</w:t>
-            </w:r>
-            <w:r>
-              <w:rPr>
-                <w:noProof/>
-                <w:webHidden/>
-              </w:rPr>
-              <w:fldChar w:fldCharType="end"/>
-            </w:r>
-          </w:hyperlink>
-        </w:p>
-        <w:p>
-          <w:pPr>
-            <w:pStyle w:val="Sommario2"/>
-            <w:tabs>
-              <w:tab w:val="left" w:pos="880"/>
-              <w:tab w:val="right" w:leader="dot" w:pos="9628"/>
-            </w:tabs>
-            <w:rPr>
-              <w:rFonts w:eastAsiaTheme="minorEastAsia"/>
-              <w:noProof/>
-              <w:lang w:eastAsia="it-IT"/>
-            </w:rPr>
-          </w:pPr>
-          <w:hyperlink w:anchor="_Toc61977514" w:history="1">
-            <w:r>
-              <w:rPr>
-                <w:rStyle w:val="Collegamentoipertestuale"/>
-                <w:noProof/>
-              </w:rPr>
-              <w:t>2.3.</w:t>
-            </w:r>
-            <w:r>
-              <w:rPr>
-                <w:rFonts w:eastAsiaTheme="minorEastAsia"/>
-                <w:noProof/>
-                <w:lang w:eastAsia="it-IT"/>
-              </w:rPr>
-              <w:tab/>
-            </w:r>
-            <w:r>
-              <w:rPr>
-                <w:rStyle w:val="Collegamentoipertestuale"/>
-                <w:noProof/>
-              </w:rPr>
-              <w:t>Controller</w:t>
-            </w:r>
-            <w:r>
-              <w:rPr>
-                <w:noProof/>
-                <w:webHidden/>
-              </w:rPr>
-              <w:tab/>
-            </w:r>
-            <w:r>
-              <w:rPr>
-                <w:noProof/>
-                <w:webHidden/>
-              </w:rPr>
-              <w:fldChar w:fldCharType="begin"/>
-            </w:r>
-            <w:r>
-              <w:rPr>
-                <w:noProof/>
-                <w:webHidden/>
-              </w:rPr>
-              <w:instrText xml:space="preserve"> PAGEREF _Toc61977514 \h </w:instrText>
+              <w:instrText xml:space="preserve"> PAGEREF _Toc62146276 \h </w:instrText>
             </w:r>
             <w:r>
               <w:rPr>
@@ -3177,13 +3177,13 @@
               <w:lang w:eastAsia="it-IT"/>
             </w:rPr>
           </w:pPr>
-          <w:hyperlink w:anchor="_Toc61977515" w:history="1">
+          <w:hyperlink w:anchor="_Toc62146277" w:history="1">
             <w:r>
               <w:rPr>
                 <w:rStyle w:val="Collegamentoipertestuale"/>
                 <w:noProof/>
               </w:rPr>
-              <w:t>3.</w:t>
+              <w:t>4.</w:t>
             </w:r>
             <w:r>
               <w:rPr>
@@ -3198,7 +3198,7 @@
                 <w:rStyle w:val="Collegamentoipertestuale"/>
                 <w:noProof/>
               </w:rPr>
-              <w:t>Class Interfaces</w:t>
+              <w:t>Class Diagram</w:t>
             </w:r>
             <w:r>
               <w:rPr>
@@ -3219,7 +3219,7 @@
                 <w:noProof/>
                 <w:webHidden/>
               </w:rPr>
-              <w:instrText xml:space="preserve"> PAGEREF _Toc61977515 \h </w:instrText>
+              <w:instrText xml:space="preserve"> PAGEREF _Toc62146277 \h </w:instrText>
             </w:r>
             <w:r>
               <w:rPr>
@@ -3239,7 +3239,7 @@
                 <w:noProof/>
                 <w:webHidden/>
               </w:rPr>
-              <w:t>10</w:t>
+              <w:t>22</w:t>
             </w:r>
             <w:r>
               <w:rPr>
@@ -3263,13 +3263,13 @@
               <w:lang w:eastAsia="it-IT"/>
             </w:rPr>
           </w:pPr>
-          <w:hyperlink w:anchor="_Toc61977516" w:history="1">
+          <w:hyperlink w:anchor="_Toc62146278" w:history="1">
             <w:r>
               <w:rPr>
                 <w:rStyle w:val="Collegamentoipertestuale"/>
                 <w:noProof/>
               </w:rPr>
-              <w:t>4.</w:t>
+              <w:t>5.</w:t>
             </w:r>
             <w:r>
               <w:rPr>
@@ -3284,7 +3284,7 @@
                 <w:rStyle w:val="Collegamentoipertestuale"/>
                 <w:noProof/>
               </w:rPr>
-              <w:t>Class Diagram</w:t>
+              <w:t>Glossario</w:t>
             </w:r>
             <w:r>
               <w:rPr>
@@ -3305,93 +3305,7 @@
                 <w:noProof/>
                 <w:webHidden/>
               </w:rPr>
-              <w:instrText xml:space="preserve"> PAGEREF _Toc61977516 \h </w:instrText>
-            </w:r>
-            <w:r>
-              <w:rPr>
-                <w:noProof/>
-                <w:webHidden/>
-              </w:rPr>
-            </w:r>
-            <w:r>
-              <w:rPr>
-                <w:noProof/>
-                <w:webHidden/>
-              </w:rPr>
-              <w:fldChar w:fldCharType="separate"/>
-            </w:r>
-            <w:r>
-              <w:rPr>
-                <w:noProof/>
-                <w:webHidden/>
-              </w:rPr>
-              <w:t>22</w:t>
-            </w:r>
-            <w:r>
-              <w:rPr>
-                <w:noProof/>
-                <w:webHidden/>
-              </w:rPr>
-              <w:fldChar w:fldCharType="end"/>
-            </w:r>
-          </w:hyperlink>
-        </w:p>
-        <w:p>
-          <w:pPr>
-            <w:pStyle w:val="Sommario1"/>
-            <w:tabs>
-              <w:tab w:val="left" w:pos="440"/>
-              <w:tab w:val="right" w:leader="dot" w:pos="9628"/>
-            </w:tabs>
-            <w:rPr>
-              <w:rFonts w:eastAsiaTheme="minorEastAsia"/>
-              <w:noProof/>
-              <w:lang w:eastAsia="it-IT"/>
-            </w:rPr>
-          </w:pPr>
-          <w:hyperlink w:anchor="_Toc61977517" w:history="1">
-            <w:r>
-              <w:rPr>
-                <w:rStyle w:val="Collegamentoipertestuale"/>
-                <w:noProof/>
-              </w:rPr>
-              <w:t>5.</w:t>
-            </w:r>
-            <w:r>
-              <w:rPr>
-                <w:rFonts w:eastAsiaTheme="minorEastAsia"/>
-                <w:noProof/>
-                <w:lang w:eastAsia="it-IT"/>
-              </w:rPr>
-              <w:tab/>
-            </w:r>
-            <w:r>
-              <w:rPr>
-                <w:rStyle w:val="Collegamentoipertestuale"/>
-                <w:noProof/>
-              </w:rPr>
-              <w:t>Glossario</w:t>
-            </w:r>
-            <w:r>
-              <w:rPr>
-                <w:noProof/>
-                <w:webHidden/>
-              </w:rPr>
-              <w:tab/>
-            </w:r>
-            <w:r>
-              <w:rPr>
-                <w:noProof/>
-                <w:webHidden/>
-              </w:rPr>
-              <w:fldChar w:fldCharType="begin"/>
-            </w:r>
-            <w:r>
-              <w:rPr>
-                <w:noProof/>
-                <w:webHidden/>
-              </w:rPr>
-              <w:instrText xml:space="preserve"> PAGEREF _Toc61977517 \h </w:instrText>
+              <w:instrText xml:space="preserve"> PAGEREF _Toc62146278 \h </w:instrText>
             </w:r>
             <w:r>
               <w:rPr>
@@ -3460,7 +3374,7 @@
         <w:pStyle w:val="Titolo1"/>
         <w:jc w:val="both"/>
       </w:pPr>
-      <w:bookmarkStart w:id="1" w:name="_Toc61977489"/>
+      <w:bookmarkStart w:id="1" w:name="_Toc62146251"/>
       <w:r>
         <w:lastRenderedPageBreak/>
         <w:t>Introduzione</w:t>
@@ -3472,7 +3386,7 @@
         <w:pStyle w:val="Titolo2"/>
         <w:jc w:val="both"/>
       </w:pPr>
-      <w:bookmarkStart w:id="2" w:name="_Toc61977490"/>
+      <w:bookmarkStart w:id="2" w:name="_Toc62146252"/>
       <w:r>
         <w:t>Object Design Trade Off</w:t>
       </w:r>
@@ -3483,7 +3397,7 @@
         <w:pStyle w:val="Titolo3"/>
         <w:jc w:val="both"/>
       </w:pPr>
-      <w:bookmarkStart w:id="3" w:name="_Toc61977491"/>
+      <w:bookmarkStart w:id="3" w:name="_Toc62146253"/>
       <w:proofErr w:type="spellStart"/>
       <w:r>
         <w:t>Usabilità</w:t>
@@ -3530,7 +3444,7 @@
         <w:pStyle w:val="Titolo3"/>
         <w:jc w:val="both"/>
       </w:pPr>
-      <w:bookmarkStart w:id="4" w:name="_Toc61977492"/>
+      <w:bookmarkStart w:id="4" w:name="_Toc62146254"/>
       <w:proofErr w:type="spellStart"/>
       <w:r>
         <w:t>Costo</w:t>
@@ -3569,7 +3483,7 @@
         <w:pStyle w:val="Titolo3"/>
         <w:jc w:val="both"/>
       </w:pPr>
-      <w:bookmarkStart w:id="5" w:name="_Toc61977493"/>
+      <w:bookmarkStart w:id="5" w:name="_Toc62146255"/>
       <w:proofErr w:type="spellStart"/>
       <w:r>
         <w:t>Efficienza</w:t>
@@ -3602,7 +3516,7 @@
         <w:pStyle w:val="Titolo3"/>
         <w:jc w:val="both"/>
       </w:pPr>
-      <w:bookmarkStart w:id="6" w:name="_Toc61977494"/>
+      <w:bookmarkStart w:id="6" w:name="_Toc62146256"/>
       <w:proofErr w:type="spellStart"/>
       <w:r>
         <w:t>Sviluppo</w:t>
@@ -3641,7 +3555,7 @@
         <w:pStyle w:val="Titolo3"/>
         <w:jc w:val="both"/>
       </w:pPr>
-      <w:bookmarkStart w:id="7" w:name="_Toc61977495"/>
+      <w:bookmarkStart w:id="7" w:name="_Toc62146257"/>
       <w:proofErr w:type="spellStart"/>
       <w:r>
         <w:t>Costo</w:t>
@@ -3686,7 +3600,7 @@
           <w:lang w:val="it-IT"/>
         </w:rPr>
       </w:pPr>
-      <w:bookmarkStart w:id="8" w:name="_Toc61977496"/>
+      <w:bookmarkStart w:id="8" w:name="_Toc62146258"/>
       <w:r>
         <w:rPr>
           <w:lang w:val="it-IT"/>
@@ -3718,7 +3632,7 @@
           <w:lang w:val="en-US"/>
         </w:rPr>
       </w:pPr>
-      <w:bookmarkStart w:id="9" w:name="_Toc61977497"/>
+      <w:bookmarkStart w:id="9" w:name="_Toc62146259"/>
       <w:r>
         <w:rPr>
           <w:lang w:val="en-US"/>
@@ -4059,7 +3973,7 @@
           <w:lang w:val="en-US"/>
         </w:rPr>
       </w:pPr>
-      <w:bookmarkStart w:id="10" w:name="_Toc61977498"/>
+      <w:bookmarkStart w:id="10" w:name="_Toc62146260"/>
       <w:r>
         <w:rPr>
           <w:lang w:val="en-US"/>
@@ -4073,7 +3987,7 @@
         <w:pStyle w:val="Titolo3"/>
         <w:jc w:val="both"/>
       </w:pPr>
-      <w:bookmarkStart w:id="11" w:name="_Toc61977499"/>
+      <w:bookmarkStart w:id="11" w:name="_Toc62146261"/>
       <w:proofErr w:type="spellStart"/>
       <w:r>
         <w:t>Classi</w:t>
@@ -4498,7 +4412,7 @@
       <w:pPr>
         <w:pStyle w:val="Titolo3"/>
       </w:pPr>
-      <w:bookmarkStart w:id="12" w:name="_Toc61977501"/>
+      <w:bookmarkStart w:id="12" w:name="_Toc62146262"/>
       <w:proofErr w:type="spellStart"/>
       <w:r>
         <w:t>Pagine</w:t>
@@ -4526,7 +4440,7 @@
         <w:pStyle w:val="Titolo3"/>
         <w:jc w:val="both"/>
       </w:pPr>
-      <w:bookmarkStart w:id="13" w:name="_Toc61977502"/>
+      <w:bookmarkStart w:id="13" w:name="_Toc62146263"/>
       <w:r>
         <w:t>Script JavaScript</w:t>
       </w:r>
@@ -4549,7 +4463,7 @@
         <w:pStyle w:val="Titolo3"/>
         <w:jc w:val="both"/>
       </w:pPr>
-      <w:bookmarkStart w:id="14" w:name="_Toc61977503"/>
+      <w:bookmarkStart w:id="14" w:name="_Toc62146264"/>
       <w:proofErr w:type="spellStart"/>
       <w:r>
         <w:lastRenderedPageBreak/>
@@ -4611,7 +4525,7 @@
         <w:pStyle w:val="Titolo3"/>
         <w:jc w:val="both"/>
       </w:pPr>
-      <w:bookmarkStart w:id="15" w:name="_Toc61977504"/>
+      <w:bookmarkStart w:id="15" w:name="_Toc62146265"/>
       <w:r>
         <w:t>DB SQL</w:t>
       </w:r>
@@ -4677,7 +4591,7 @@
           <w:lang w:val="en-US"/>
         </w:rPr>
       </w:pPr>
-      <w:bookmarkStart w:id="16" w:name="_Toc61977505"/>
+      <w:bookmarkStart w:id="16" w:name="_Toc62146266"/>
       <w:r>
         <w:rPr>
           <w:lang w:val="en-US"/>
@@ -4691,7 +4605,7 @@
         <w:pStyle w:val="Titolo3"/>
         <w:jc w:val="both"/>
       </w:pPr>
-      <w:bookmarkStart w:id="17" w:name="_Toc61977506"/>
+      <w:bookmarkStart w:id="17" w:name="_Toc62146267"/>
       <w:r>
         <w:t>MVC (Model View Control)</w:t>
       </w:r>
@@ -4830,7 +4744,7 @@
         <w:pStyle w:val="Titolo3"/>
         <w:jc w:val="both"/>
       </w:pPr>
-      <w:bookmarkStart w:id="18" w:name="_Toc61977507"/>
+      <w:bookmarkStart w:id="18" w:name="_Toc62146268"/>
       <w:r>
         <w:t>Façade</w:t>
       </w:r>
@@ -4922,7 +4836,7 @@
         <w:pStyle w:val="Titolo3"/>
         <w:jc w:val="both"/>
       </w:pPr>
-      <w:bookmarkStart w:id="19" w:name="_Toc61977508"/>
+      <w:bookmarkStart w:id="19" w:name="_Toc62146269"/>
       <w:r>
         <w:t xml:space="preserve">Inversion </w:t>
       </w:r>
@@ -4973,7 +4887,25 @@
         <w:t>,</w:t>
       </w:r>
       <w:r>
-        <w:t xml:space="preserve"> permette di non curarsi delle dipendenze in quanto per mezzo di un container possiamo soddisfare in automatico tutte le dipendenze fornendo supporto attivo alla stesura del codice. La risoluzione delle dipendenze avviene tramite quella che viene chiamata DI (</w:t>
+        <w:t xml:space="preserve"> permette di non curarsi delle dipendenze in quanto per mezzo di un container </w:t>
+      </w:r>
+      <w:r>
+        <w:t>è possibile</w:t>
+      </w:r>
+      <w:r>
+        <w:t xml:space="preserve"> soddisfar</w:t>
+      </w:r>
+      <w:r>
+        <w:t>l</w:t>
+      </w:r>
+      <w:r>
+        <w:t>e in automatico</w:t>
+      </w:r>
+      <w:r>
+        <w:t>,</w:t>
+      </w:r>
+      <w:r>
+        <w:t xml:space="preserve"> fornendo supporto attivo alla stesura del codice. La risoluzione delle dipendenze avviene tramite quella che viene chiamata DI (</w:t>
       </w:r>
       <w:proofErr w:type="spellStart"/>
       <w:r>
@@ -5065,7 +4997,7 @@
         <w:pStyle w:val="Titolo3"/>
         <w:jc w:val="both"/>
       </w:pPr>
-      <w:bookmarkStart w:id="20" w:name="_Toc61977509"/>
+      <w:bookmarkStart w:id="20" w:name="_Toc62146270"/>
       <w:r>
         <w:t>Singleton</w:t>
       </w:r>
@@ -5140,7 +5072,7 @@
         <w:pStyle w:val="Titolo2"/>
         <w:jc w:val="both"/>
       </w:pPr>
-      <w:bookmarkStart w:id="21" w:name="_Toc61977510"/>
+      <w:bookmarkStart w:id="21" w:name="_Toc62146271"/>
       <w:r>
         <w:t>Definizioni, Acronimi e Abbreviazioni</w:t>
       </w:r>
@@ -5460,7 +5392,7 @@
         <w:pStyle w:val="Titolo1"/>
         <w:jc w:val="both"/>
       </w:pPr>
-      <w:bookmarkStart w:id="22" w:name="_Toc61977511"/>
+      <w:bookmarkStart w:id="22" w:name="_Toc62146272"/>
       <w:r>
         <w:t>Packages</w:t>
       </w:r>
@@ -5471,7 +5403,7 @@
         <w:pStyle w:val="Titolo2"/>
         <w:jc w:val="both"/>
       </w:pPr>
-      <w:bookmarkStart w:id="23" w:name="_Toc61977512"/>
+      <w:bookmarkStart w:id="23" w:name="_Toc62146273"/>
       <w:r>
         <w:t>Model</w:t>
       </w:r>
@@ -6071,7 +6003,7 @@
         <w:pStyle w:val="Titolo2"/>
         <w:jc w:val="both"/>
       </w:pPr>
-      <w:bookmarkStart w:id="24" w:name="_Toc61977513"/>
+      <w:bookmarkStart w:id="24" w:name="_Toc62146274"/>
       <w:proofErr w:type="spellStart"/>
       <w:r>
         <w:t>View</w:t>
@@ -6276,7 +6208,7 @@
         <w:pStyle w:val="Titolo2"/>
         <w:jc w:val="both"/>
       </w:pPr>
-      <w:bookmarkStart w:id="25" w:name="_Toc61977514"/>
+      <w:bookmarkStart w:id="25" w:name="_Toc62146275"/>
       <w:r>
         <w:t>Control</w:t>
       </w:r>
@@ -6557,7 +6489,7 @@
       <w:pPr>
         <w:pStyle w:val="Titolo1"/>
       </w:pPr>
-      <w:bookmarkStart w:id="26" w:name="_Toc61977515"/>
+      <w:bookmarkStart w:id="26" w:name="_Toc62146276"/>
       <w:r>
         <w:t xml:space="preserve">Class </w:t>
       </w:r>
@@ -14227,7 +14159,19 @@
             </w:r>
             <w:proofErr w:type="spellEnd"/>
             <w:r>
-              <w:t>(“[A-Z]{6}\d{2}[A-Z]\d{2}[A-Z]\d{3}[A-Z]”)</w:t>
+              <w:t>(“</w:t>
+            </w:r>
+            <w:r>
+              <w:t>^</w:t>
+            </w:r>
+            <w:r>
+              <w:t>[A-Z]{6}\d{2}[A-Z]\d{2}[A-Z]\d{3}[A-Z]</w:t>
+            </w:r>
+            <w:r>
+              <w:t>$</w:t>
+            </w:r>
+            <w:r>
+              <w:t>”)</w:t>
             </w:r>
           </w:p>
         </w:tc>
@@ -14476,7 +14420,19 @@
               <w:rPr>
                 <w:lang w:val="en-US"/>
               </w:rPr>
+              <w:t>^</w:t>
+            </w:r>
+            <w:r>
+              <w:rPr>
+                <w:lang w:val="en-US"/>
+              </w:rPr>
               <w:t>[A-Z]{6}\d{2}[A-Z]\d{2}[A-Z]\d{3}[A-Z]</w:t>
+            </w:r>
+            <w:r>
+              <w:rPr>
+                <w:lang w:val="en-US"/>
+              </w:rPr>
+              <w:t>$</w:t>
             </w:r>
             <w:r>
               <w:rPr>
@@ -16225,6 +16181,12 @@
               <w:rPr>
                 <w:lang w:val="en-US"/>
               </w:rPr>
+              <w:t>^</w:t>
+            </w:r>
+            <w:r>
+              <w:rPr>
+                <w:lang w:val="en-US"/>
+              </w:rPr>
               <w:t>[</w:t>
             </w:r>
             <w:r>
@@ -16232,6 +16194,12 @@
                 <w:lang w:val="en-US"/>
               </w:rPr>
               <w:t>A-Z]{6}\d{2}[A-Z]\d{2}[A-Z]\d{3}[A-Z]</w:t>
+            </w:r>
+            <w:r>
+              <w:rPr>
+                <w:lang w:val="en-US"/>
+              </w:rPr>
+              <w:t>$</w:t>
             </w:r>
             <w:r>
               <w:rPr>
@@ -16436,7 +16404,13 @@
               <w:t>(</w:t>
             </w:r>
             <w:r>
-              <w:t>“[A-Z]{</w:t>
+              <w:t>“</w:t>
+            </w:r>
+            <w:r>
+              <w:t>^</w:t>
+            </w:r>
+            <w:r>
+              <w:t>[A-Z]{</w:t>
             </w:r>
             <w:proofErr w:type="gramStart"/>
             <w:r>
@@ -16444,7 +16418,13 @@
             </w:r>
             <w:proofErr w:type="gramEnd"/>
             <w:r>
-              <w:t>d{2}[A-Z]\d{2}[A-Z]\d{3}[A-Z]”</w:t>
+              <w:t>d{2}[A-Z]\d{2}[A-Z]\d{3}[A-Z]</w:t>
+            </w:r>
+            <w:r>
+              <w:t>$</w:t>
+            </w:r>
+            <w:r>
+              <w:t>”</w:t>
             </w:r>
             <w:r>
               <w:t>)</w:t>
@@ -16636,7 +16616,13 @@
               <w:t>(</w:t>
             </w:r>
             <w:r>
-              <w:t>“[A-Z]{</w:t>
+              <w:t>“</w:t>
+            </w:r>
+            <w:r>
+              <w:t>^</w:t>
+            </w:r>
+            <w:r>
+              <w:t>[A-Z]{</w:t>
             </w:r>
             <w:proofErr w:type="gramStart"/>
             <w:r>
@@ -16644,7 +16630,13 @@
             </w:r>
             <w:proofErr w:type="gramEnd"/>
             <w:r>
-              <w:t>d{2}[A-Z]\d{2}[A-Z]\d{3}[A-Z]”</w:t>
+              <w:t>d{2}[A-Z]\d{2}[A-Z]\d{3}[A-Z]</w:t>
+            </w:r>
+            <w:r>
+              <w:t>$</w:t>
+            </w:r>
+            <w:r>
+              <w:t>”</w:t>
             </w:r>
             <w:r>
               <w:t>)</w:t>
@@ -21003,7 +20995,7 @@
       <w:pPr>
         <w:pStyle w:val="Titolo1"/>
       </w:pPr>
-      <w:bookmarkStart w:id="27" w:name="_Toc61977516"/>
+      <w:bookmarkStart w:id="27" w:name="_Toc62146277"/>
       <w:r>
         <w:lastRenderedPageBreak/>
         <w:t xml:space="preserve">Class </w:t>
@@ -21065,10 +21057,19 @@
     </w:p>
     <w:p>
       <w:pPr>
+        <w:spacing w:line="259" w:lineRule="auto"/>
+      </w:pPr>
+      <w:r>
+        <w:br w:type="page"/>
+      </w:r>
+    </w:p>
+    <w:p/>
+    <w:p>
+      <w:pPr>
         <w:pStyle w:val="Titolo1"/>
         <w:jc w:val="both"/>
       </w:pPr>
-      <w:bookmarkStart w:id="28" w:name="_Toc61977517"/>
+      <w:bookmarkStart w:id="28" w:name="_Toc62146278"/>
       <w:r>
         <w:t>Glossario</w:t>
       </w:r>
@@ -21195,7 +21196,6 @@
         <w:jc w:val="both"/>
       </w:pPr>
       <w:r>
-        <w:lastRenderedPageBreak/>
         <w:t>UI, acronimo di “User Interface”, ovvero un’interfaccia grafica con la quale un utente può interagire;</w:t>
       </w:r>
     </w:p>

</xml_diff>